<commit_message>
Updated Scrum Meetings to latest versions.
</commit_message>
<xml_diff>
--- a/Scrum Meetings/WEEK-5-SCRUM-MEETING.docx
+++ b/Scrum Meetings/WEEK-5-SCRUM-MEETING.docx
@@ -1,34 +1,33 @@
 
 <file path=word/document.xml><?xml version="1.0" encoding="utf-8"?>
-<w:document xmlns:wpc="http://schemas.microsoft.com/office/word/2010/wordprocessingCanvas" xmlns:cx="http://schemas.microsoft.com/office/drawing/2014/chartex" xmlns:cx1="http://schemas.microsoft.com/office/drawing/2015/9/8/chartex" xmlns:cx2="http://schemas.microsoft.com/office/drawing/2015/10/21/chartex" xmlns:cx3="http://schemas.microsoft.com/office/drawing/2016/5/9/chartex" xmlns:cx4="http://schemas.microsoft.com/office/drawing/2016/5/10/chartex" xmlns:cx5="http://schemas.microsoft.com/office/drawing/2016/5/11/chartex" xmlns:cx6="http://schemas.microsoft.com/office/drawing/2016/5/12/chartex" xmlns:cx7="http://schemas.microsoft.com/office/drawing/2016/5/13/chartex" xmlns:cx8="http://schemas.microsoft.com/office/drawing/2016/5/14/chartex" xmlns:mc="http://schemas.openxmlformats.org/markup-compatibility/2006" xmlns:aink="http://schemas.microsoft.com/office/drawing/2016/ink" xmlns:am3d="http://schemas.microsoft.com/office/drawing/2017/model3d" xmlns:o="urn:schemas-microsoft-com:office:office" xmlns:oel="http://schemas.microsoft.com/office/2019/extlst" xmlns:r="http://schemas.openxmlformats.org/officeDocument/2006/relationships" xmlns:m="http://schemas.openxmlformats.org/officeDocument/2006/math" xmlns:v="urn:schemas-microsoft-com:vml" xmlns:wp14="http://schemas.microsoft.com/office/word/2010/wordprocessingDrawing" xmlns:wp="http://schemas.openxmlformats.org/drawingml/2006/wordprocessingDrawing" xmlns:w10="urn:schemas-microsoft-com:office:word" xmlns:w="http://schemas.openxmlformats.org/wordprocessingml/2006/main" xmlns:w14="http://schemas.microsoft.com/office/word/2010/wordml" xmlns:w15="http://schemas.microsoft.com/office/word/2012/wordml" xmlns:w16cex="http://schemas.microsoft.com/office/word/2018/wordml/cex" xmlns:w16cid="http://schemas.microsoft.com/office/word/2016/wordml/cid" xmlns:w16="http://schemas.microsoft.com/office/word/2018/wordml" xmlns:w16sdtdh="http://schemas.microsoft.com/office/word/2020/wordml/sdtdatahash" xmlns:w16se="http://schemas.microsoft.com/office/word/2015/wordml/symex" xmlns:wpg="http://schemas.microsoft.com/office/word/2010/wordprocessingGroup" xmlns:wpi="http://schemas.microsoft.com/office/word/2010/wordprocessingInk" xmlns:wne="http://schemas.microsoft.com/office/word/2006/wordml" xmlns:wps="http://schemas.microsoft.com/office/word/2010/wordprocessingShape" xmlns:a="http://schemas.openxmlformats.org/drawingml/2006/main" xmlns:pic="http://schemas.openxmlformats.org/drawingml/2006/picture" xmlns:a14="http://schemas.microsoft.com/office/drawing/2010/main" mc:Ignorable="w14 w15 w16se w16cid w16 w16cex w16sdtdh wp14">
+<w:document xmlns:wpc="http://schemas.microsoft.com/office/word/2010/wordprocessingCanvas" xmlns:cx="http://schemas.microsoft.com/office/drawing/2014/chartex" xmlns:cx1="http://schemas.microsoft.com/office/drawing/2015/9/8/chartex" xmlns:cx2="http://schemas.microsoft.com/office/drawing/2015/10/21/chartex" xmlns:cx3="http://schemas.microsoft.com/office/drawing/2016/5/9/chartex" xmlns:cx4="http://schemas.microsoft.com/office/drawing/2016/5/10/chartex" xmlns:cx5="http://schemas.microsoft.com/office/drawing/2016/5/11/chartex" xmlns:cx6="http://schemas.microsoft.com/office/drawing/2016/5/12/chartex" xmlns:cx7="http://schemas.microsoft.com/office/drawing/2016/5/13/chartex" xmlns:cx8="http://schemas.microsoft.com/office/drawing/2016/5/14/chartex" xmlns:mc="http://schemas.openxmlformats.org/markup-compatibility/2006" xmlns:aink="http://schemas.microsoft.com/office/drawing/2016/ink" xmlns:am3d="http://schemas.microsoft.com/office/drawing/2017/model3d" xmlns:o="urn:schemas-microsoft-com:office:office" xmlns:oel="http://schemas.microsoft.com/office/2019/extlst" xmlns:r="http://schemas.openxmlformats.org/officeDocument/2006/relationships" xmlns:m="http://schemas.openxmlformats.org/officeDocument/2006/math" xmlns:v="urn:schemas-microsoft-com:vml" xmlns:wp14="http://schemas.microsoft.com/office/word/2010/wordprocessingDrawing" xmlns:wp="http://schemas.openxmlformats.org/drawingml/2006/wordprocessingDrawing" xmlns:w10="urn:schemas-microsoft-com:office:word" xmlns:w="http://schemas.openxmlformats.org/wordprocessingml/2006/main" xmlns:w14="http://schemas.microsoft.com/office/word/2010/wordml" xmlns:w15="http://schemas.microsoft.com/office/word/2012/wordml" xmlns:w16cex="http://schemas.microsoft.com/office/word/2018/wordml/cex" xmlns:w16cid="http://schemas.microsoft.com/office/word/2016/wordml/cid" xmlns:w16="http://schemas.microsoft.com/office/word/2018/wordml" xmlns:w16du="http://schemas.microsoft.com/office/word/2023/wordml/word16du" xmlns:w16sdtdh="http://schemas.microsoft.com/office/word/2020/wordml/sdtdatahash" xmlns:w16se="http://schemas.microsoft.com/office/word/2015/wordml/symex" xmlns:wpg="http://schemas.microsoft.com/office/word/2010/wordprocessingGroup" xmlns:wpi="http://schemas.microsoft.com/office/word/2010/wordprocessingInk" xmlns:wne="http://schemas.microsoft.com/office/word/2006/wordml" xmlns:wps="http://schemas.microsoft.com/office/word/2010/wordprocessingShape" mc:Ignorable="w14 w15 w16se w16cid w16 w16cex w16sdtdh w16du wp14">
   <w:body>
-    <w:p xmlns:wp14="http://schemas.microsoft.com/office/word/2010/wordml" wp14:textId="58E0131F">
+    <w:p>
       <w:pPr>
         <w:pStyle w:val="Title"/>
         <w:rPr>
           <w:rFonts w:eastAsia="Times New Roman"/>
-          <w:b w:val="1"/>
-          <w:bCs w:val="1"/>
+          <w:b/>
+          <w:bCs/>
         </w:rPr>
       </w:pPr>
       <w:r>
         <w:rPr>
           <w:rFonts w:eastAsia="Times New Roman"/>
-          <w:b w:val="1"/>
-          <w:bCs w:val="1"/>
+          <w:b/>
+          <w:bCs/>
         </w:rPr>
         <w:t> </w:t>
       </w:r>
       <w:r>
-        <w:rPr/>
         <w:t>SCRUM MEETING WEEK (5)</w:t>
       </w:r>
     </w:p>
-    <w:p xmlns:wp14="http://schemas.microsoft.com/office/word/2010/wordml" wp14:textId="77777777">
+    <w:p>
       <w:pPr>
         <w:outlineLvl w:val="1"/>
         <w:rPr>
-          <w:rFonts w:ascii="Times New Roman" w:hAnsi="Times New Roman" w:eastAsia="Times New Roman" w:cs="Times New Roman"/>
+          <w:rFonts w:ascii="Times New Roman" w:eastAsia="Times New Roman" w:hAnsi="Times New Roman" w:cs="Times New Roman"/>
           <w:b/>
           <w:bCs/>
           <w:spacing w:val="-2"/>
@@ -37,11 +36,11 @@
         </w:rPr>
       </w:pPr>
     </w:p>
-    <w:p xmlns:wp14="http://schemas.microsoft.com/office/word/2010/wordml" wp14:textId="77777777">
+    <w:p>
       <w:pPr>
         <w:outlineLvl w:val="1"/>
         <w:rPr>
-          <w:rFonts w:ascii="Times New Roman" w:hAnsi="Times New Roman" w:eastAsia="Times New Roman" w:cs="Times New Roman"/>
+          <w:rFonts w:ascii="Times New Roman" w:eastAsia="Times New Roman" w:hAnsi="Times New Roman" w:cs="Times New Roman"/>
           <w:b/>
           <w:bCs/>
           <w:spacing w:val="-2"/>
@@ -51,7 +50,7 @@
       </w:pPr>
       <w:r>
         <w:rPr>
-          <w:rFonts w:ascii="Times New Roman" w:hAnsi="Times New Roman" w:eastAsia="Times New Roman" w:cs="Times New Roman"/>
+          <w:rFonts w:ascii="Times New Roman" w:eastAsia="Times New Roman" w:hAnsi="Times New Roman" w:cs="Times New Roman"/>
           <w:b/>
           <w:bCs/>
           <w:spacing w:val="-2"/>
@@ -62,7 +61,7 @@
       </w:r>
       <w:r>
         <w:rPr>
-          <w:rFonts w:ascii="Times New Roman" w:hAnsi="Times New Roman" w:eastAsia="Times New Roman" w:cs="Times New Roman"/>
+          <w:rFonts w:ascii="Times New Roman" w:eastAsia="Times New Roman" w:hAnsi="Times New Roman" w:cs="Times New Roman"/>
           <w:b/>
           <w:bCs/>
           <w:spacing w:val="-2"/>
@@ -73,7 +72,7 @@
       </w:r>
       <w:r>
         <w:rPr>
-          <w:rFonts w:ascii="Times New Roman" w:hAnsi="Times New Roman" w:eastAsia="Times New Roman" w:cs="Times New Roman"/>
+          <w:rFonts w:ascii="Times New Roman" w:eastAsia="Times New Roman" w:hAnsi="Times New Roman" w:cs="Times New Roman"/>
           <w:b/>
           <w:bCs/>
           <w:spacing w:val="-2"/>
@@ -84,7 +83,7 @@
       </w:r>
       <w:r>
         <w:rPr>
-          <w:rFonts w:ascii="Times New Roman" w:hAnsi="Times New Roman" w:eastAsia="Times New Roman" w:cs="Times New Roman"/>
+          <w:rFonts w:ascii="Times New Roman" w:eastAsia="Times New Roman" w:hAnsi="Times New Roman" w:cs="Times New Roman"/>
           <w:b/>
           <w:bCs/>
           <w:noProof/>
@@ -93,7 +92,7 @@
           <w:szCs w:val="34"/>
         </w:rPr>
         <w:drawing>
-          <wp:inline xmlns:wp14="http://schemas.microsoft.com/office/word/2010/wordprocessingDrawing" distT="0" distB="0" distL="0" distR="0" wp14:anchorId="79682000" wp14:editId="2AA0A4C6">
+          <wp:inline distT="0" distB="0" distL="0" distR="0" wp14:anchorId="79682000" wp14:editId="2AA0A4C6">
             <wp:extent cx="157163" cy="157163"/>
             <wp:effectExtent l="0" t="0" r="0" b="0"/>
             <wp:docPr id="1499542647" name="Picture 4" descr=":white_check_mark:"/>
@@ -143,7 +142,7 @@
       </w:r>
       <w:r>
         <w:rPr>
-          <w:rFonts w:ascii="Times New Roman" w:hAnsi="Times New Roman" w:eastAsia="Times New Roman" w:cs="Times New Roman"/>
+          <w:rFonts w:ascii="Times New Roman" w:eastAsia="Times New Roman" w:hAnsi="Times New Roman" w:cs="Times New Roman"/>
           <w:b/>
           <w:bCs/>
           <w:spacing w:val="-2"/>
@@ -154,7 +153,7 @@
       </w:r>
       <w:r>
         <w:rPr>
-          <w:rFonts w:ascii="Times New Roman" w:hAnsi="Times New Roman" w:eastAsia="Times New Roman" w:cs="Times New Roman"/>
+          <w:rFonts w:ascii="Times New Roman" w:eastAsia="Times New Roman" w:hAnsi="Times New Roman" w:cs="Times New Roman"/>
           <w:b/>
           <w:bCs/>
           <w:spacing w:val="-2"/>
@@ -165,7 +164,7 @@
       </w:r>
       <w:r>
         <w:rPr>
-          <w:rFonts w:ascii="Times New Roman" w:hAnsi="Times New Roman" w:eastAsia="Times New Roman" w:cs="Times New Roman"/>
+          <w:rFonts w:ascii="Times New Roman" w:eastAsia="Times New Roman" w:hAnsi="Times New Roman" w:cs="Times New Roman"/>
           <w:b/>
           <w:bCs/>
           <w:spacing w:val="-2"/>
@@ -179,12 +178,12 @@
       <w:tblPr>
         <w:tblW w:w="10201" w:type="dxa"/>
         <w:tblBorders>
-          <w:top w:val="single" w:color="auto" w:sz="4" w:space="0"/>
-          <w:left w:val="single" w:color="auto" w:sz="4" w:space="0"/>
-          <w:bottom w:val="single" w:color="auto" w:sz="4" w:space="0"/>
-          <w:right w:val="single" w:color="auto" w:sz="4" w:space="0"/>
-          <w:insideH w:val="single" w:color="auto" w:sz="4" w:space="0"/>
-          <w:insideV w:val="single" w:color="auto" w:sz="4" w:space="0"/>
+          <w:top w:val="single" w:sz="4" w:space="0" w:color="auto"/>
+          <w:left w:val="single" w:sz="4" w:space="0" w:color="auto"/>
+          <w:bottom w:val="single" w:sz="4" w:space="0" w:color="auto"/>
+          <w:right w:val="single" w:sz="4" w:space="0" w:color="auto"/>
+          <w:insideH w:val="single" w:sz="4" w:space="0" w:color="auto"/>
+          <w:insideV w:val="single" w:sz="4" w:space="0" w:color="auto"/>
         </w:tblBorders>
         <w:tblCellMar>
           <w:top w:w="15" w:type="dxa"/>
@@ -199,24 +198,23 @@
         <w:gridCol w:w="3402"/>
         <w:gridCol w:w="3260"/>
       </w:tblGrid>
-      <w:tr xmlns:wp14="http://schemas.microsoft.com/office/word/2010/wordml" wp14:textId="77777777">
+      <w:tr>
         <w:tc>
           <w:tcPr>
             <w:tcW w:w="3539" w:type="dxa"/>
             <w:shd w:val="clear" w:color="auto" w:fill="E3FCEF"/>
-            <w:tcMar/>
             <w:hideMark/>
           </w:tcPr>
-          <w:p wp14:textId="77777777">
-            <w:pPr>
-              <w:rPr>
-                <w:rFonts w:ascii="Times New Roman" w:hAnsi="Times New Roman" w:eastAsia="Times New Roman" w:cs="Times New Roman"/>
-                <w:spacing w:val="-1"/>
-              </w:rPr>
-            </w:pPr>
-            <w:r>
-              <w:rPr>
-                <w:rFonts w:ascii="Times New Roman" w:hAnsi="Times New Roman" w:eastAsia="Times New Roman" w:cs="Times New Roman"/>
+          <w:p>
+            <w:pPr>
+              <w:rPr>
+                <w:rFonts w:ascii="Times New Roman" w:eastAsia="Times New Roman" w:hAnsi="Times New Roman" w:cs="Times New Roman"/>
+                <w:spacing w:val="-1"/>
+              </w:rPr>
+            </w:pPr>
+            <w:r>
+              <w:rPr>
+                <w:rFonts w:ascii="Times New Roman" w:eastAsia="Times New Roman" w:hAnsi="Times New Roman" w:cs="Times New Roman"/>
                 <w:b/>
                 <w:bCs/>
                 <w:spacing w:val="-1"/>
@@ -229,19 +227,18 @@
           <w:tcPr>
             <w:tcW w:w="3402" w:type="dxa"/>
             <w:shd w:val="clear" w:color="auto" w:fill="E3FCEF"/>
-            <w:tcMar/>
             <w:hideMark/>
           </w:tcPr>
-          <w:p wp14:textId="77777777">
-            <w:pPr>
-              <w:rPr>
-                <w:rFonts w:ascii="Times New Roman" w:hAnsi="Times New Roman" w:eastAsia="Times New Roman" w:cs="Times New Roman"/>
-                <w:spacing w:val="-1"/>
-              </w:rPr>
-            </w:pPr>
-            <w:r>
-              <w:rPr>
-                <w:rFonts w:ascii="Times New Roman" w:hAnsi="Times New Roman" w:eastAsia="Times New Roman" w:cs="Times New Roman"/>
+          <w:p>
+            <w:pPr>
+              <w:rPr>
+                <w:rFonts w:ascii="Times New Roman" w:eastAsia="Times New Roman" w:hAnsi="Times New Roman" w:cs="Times New Roman"/>
+                <w:spacing w:val="-1"/>
+              </w:rPr>
+            </w:pPr>
+            <w:r>
+              <w:rPr>
+                <w:rFonts w:ascii="Times New Roman" w:eastAsia="Times New Roman" w:hAnsi="Times New Roman" w:cs="Times New Roman"/>
                 <w:b/>
                 <w:bCs/>
                 <w:spacing w:val="-1"/>
@@ -254,19 +251,18 @@
           <w:tcPr>
             <w:tcW w:w="3260" w:type="dxa"/>
             <w:shd w:val="clear" w:color="auto" w:fill="E3FCEF"/>
-            <w:tcMar/>
             <w:hideMark/>
           </w:tcPr>
-          <w:p wp14:textId="77777777">
-            <w:pPr>
-              <w:rPr>
-                <w:rFonts w:ascii="Times New Roman" w:hAnsi="Times New Roman" w:eastAsia="Times New Roman" w:cs="Times New Roman"/>
-                <w:spacing w:val="-1"/>
-              </w:rPr>
-            </w:pPr>
-            <w:r>
-              <w:rPr>
-                <w:rFonts w:ascii="Times New Roman" w:hAnsi="Times New Roman" w:eastAsia="Times New Roman" w:cs="Times New Roman"/>
+          <w:p>
+            <w:pPr>
+              <w:rPr>
+                <w:rFonts w:ascii="Times New Roman" w:eastAsia="Times New Roman" w:hAnsi="Times New Roman" w:cs="Times New Roman"/>
+                <w:spacing w:val="-1"/>
+              </w:rPr>
+            </w:pPr>
+            <w:r>
+              <w:rPr>
+                <w:rFonts w:ascii="Times New Roman" w:eastAsia="Times New Roman" w:hAnsi="Times New Roman" w:cs="Times New Roman"/>
                 <w:b/>
                 <w:bCs/>
                 <w:spacing w:val="-1"/>
@@ -276,64 +272,50 @@
           </w:p>
         </w:tc>
       </w:tr>
-      <w:tr xmlns:wp14="http://schemas.microsoft.com/office/word/2010/wordml" wp14:textId="77777777">
+      <w:tr>
         <w:tc>
           <w:tcPr>
             <w:tcW w:w="3539" w:type="dxa"/>
-            <w:tcMar/>
             <w:hideMark/>
           </w:tcPr>
-          <w:p wp14:textId="77777777">
-            <w:pPr>
-              <w:rPr>
-                <w:rFonts w:ascii="Times New Roman" w:hAnsi="Times New Roman" w:eastAsia="Times New Roman" w:cs="Times New Roman"/>
-              </w:rPr>
-            </w:pPr>
-            <w:r>
-              <w:rPr>
-                <w:rFonts w:ascii="Times New Roman" w:hAnsi="Times New Roman" w:eastAsia="Times New Roman" w:cs="Times New Roman"/>
-              </w:rPr>
-              <w:t>​​</w:t>
-            </w:r>
-          </w:p>
-          <w:p wp14:textId="2F6B6A16">
-            <w:pPr>
-              <w:rPr>
-                <w:rFonts w:ascii="Times New Roman" w:hAnsi="Times New Roman" w:eastAsia="Times New Roman" w:cs="Times New Roman"/>
-              </w:rPr>
-            </w:pPr>
-            <w:r>
-              <w:rPr>
-                <w:rFonts w:ascii="Times New Roman" w:hAnsi="Times New Roman" w:eastAsia="Times New Roman" w:cs="Times New Roman"/>
-              </w:rPr>
-              <w:t>Refinement of Project resources from M2 Intro Sprint.</w:t>
-            </w:r>
-          </w:p>
-          <w:p wp14:textId="77777777">
-            <w:pPr>
-              <w:rPr>
-                <w:rFonts w:ascii="Times New Roman" w:hAnsi="Times New Roman" w:eastAsia="Times New Roman" w:cs="Times New Roman"/>
-              </w:rPr>
-            </w:pPr>
-          </w:p>
-          <w:p wp14:textId="77777777">
-            <w:pPr>
-              <w:rPr>
-                <w:rFonts w:ascii="Times New Roman" w:hAnsi="Times New Roman" w:eastAsia="Times New Roman" w:cs="Times New Roman"/>
-              </w:rPr>
-            </w:pPr>
-          </w:p>
-          <w:p wp14:textId="77777777">
-            <w:pPr>
-              <w:rPr>
-                <w:rFonts w:ascii="Times New Roman" w:hAnsi="Times New Roman" w:eastAsia="Times New Roman" w:cs="Times New Roman"/>
-              </w:rPr>
-            </w:pPr>
-          </w:p>
-          <w:p wp14:textId="77777777">
-            <w:pPr>
-              <w:rPr>
-                <w:rFonts w:ascii="Times New Roman" w:hAnsi="Times New Roman" w:eastAsia="Times New Roman" w:cs="Times New Roman"/>
+          <w:p>
+            <w:pPr>
+              <w:rPr>
+                <w:rFonts w:ascii="Times New Roman" w:eastAsia="Times New Roman" w:hAnsi="Times New Roman" w:cs="Times New Roman"/>
+              </w:rPr>
+            </w:pPr>
+            <w:r>
+              <w:rPr>
+                <w:rFonts w:ascii="Times New Roman" w:eastAsia="Times New Roman" w:hAnsi="Times New Roman" w:cs="Times New Roman"/>
+              </w:rPr>
+              <w:t>​​Refinement of Project resources from M2 Intro Sprint.</w:t>
+            </w:r>
+          </w:p>
+          <w:p>
+            <w:pPr>
+              <w:rPr>
+                <w:rFonts w:ascii="Times New Roman" w:eastAsia="Times New Roman" w:hAnsi="Times New Roman" w:cs="Times New Roman"/>
+              </w:rPr>
+            </w:pPr>
+          </w:p>
+          <w:p>
+            <w:pPr>
+              <w:rPr>
+                <w:rFonts w:ascii="Times New Roman" w:eastAsia="Times New Roman" w:hAnsi="Times New Roman" w:cs="Times New Roman"/>
+              </w:rPr>
+            </w:pPr>
+          </w:p>
+          <w:p>
+            <w:pPr>
+              <w:rPr>
+                <w:rFonts w:ascii="Times New Roman" w:eastAsia="Times New Roman" w:hAnsi="Times New Roman" w:cs="Times New Roman"/>
+              </w:rPr>
+            </w:pPr>
+          </w:p>
+          <w:p>
+            <w:pPr>
+              <w:rPr>
+                <w:rFonts w:ascii="Times New Roman" w:eastAsia="Times New Roman" w:hAnsi="Times New Roman" w:cs="Times New Roman"/>
               </w:rPr>
             </w:pPr>
           </w:p>
@@ -341,19 +323,17 @@
         <w:tc>
           <w:tcPr>
             <w:tcW w:w="3402" w:type="dxa"/>
-            <w:tcMar/>
             <w:hideMark/>
           </w:tcPr>
-          <w:p wp14:textId="08996ADC">
-            <w:pPr>
-              <w:pStyle w:val="Normal"/>
-              <w:rPr>
-                <w:rFonts w:ascii="Times New Roman" w:hAnsi="Times New Roman" w:eastAsia="Times New Roman" w:cs="Times New Roman"/>
-              </w:rPr>
-            </w:pPr>
-            <w:r>
-              <w:rPr>
-                <w:rFonts w:ascii="Times New Roman" w:hAnsi="Times New Roman" w:eastAsia="Times New Roman" w:cs="Times New Roman"/>
+          <w:p>
+            <w:pPr>
+              <w:rPr>
+                <w:rFonts w:ascii="Times New Roman" w:eastAsia="Times New Roman" w:hAnsi="Times New Roman" w:cs="Times New Roman"/>
+              </w:rPr>
+            </w:pPr>
+            <w:r>
+              <w:rPr>
+                <w:rFonts w:ascii="Times New Roman" w:eastAsia="Times New Roman" w:hAnsi="Times New Roman" w:cs="Times New Roman"/>
               </w:rPr>
               <w:t>​​ Refinement of the case diagram, decided on a project dataset.</w:t>
             </w:r>
@@ -362,18 +342,17 @@
         <w:tc>
           <w:tcPr>
             <w:tcW w:w="3260" w:type="dxa"/>
-            <w:tcMar/>
             <w:hideMark/>
           </w:tcPr>
-          <w:p wp14:textId="40D5B0C9">
-            <w:pPr>
-              <w:rPr>
-                <w:rFonts w:ascii="Times New Roman" w:hAnsi="Times New Roman" w:eastAsia="Times New Roman" w:cs="Times New Roman"/>
-              </w:rPr>
-            </w:pPr>
-            <w:r>
-              <w:rPr>
-                <w:rFonts w:ascii="Times New Roman" w:hAnsi="Times New Roman" w:eastAsia="Times New Roman" w:cs="Times New Roman"/>
+          <w:p>
+            <w:pPr>
+              <w:rPr>
+                <w:rFonts w:ascii="Times New Roman" w:eastAsia="Times New Roman" w:hAnsi="Times New Roman" w:cs="Times New Roman"/>
+              </w:rPr>
+            </w:pPr>
+            <w:r>
+              <w:rPr>
+                <w:rFonts w:ascii="Times New Roman" w:eastAsia="Times New Roman" w:hAnsi="Times New Roman" w:cs="Times New Roman"/>
               </w:rPr>
               <w:t>​​Finalize M2 Deliverables and project scope.</w:t>
             </w:r>
@@ -381,11 +360,11 @@
         </w:tc>
       </w:tr>
     </w:tbl>
-    <w:p xmlns:wp14="http://schemas.microsoft.com/office/word/2010/wordml" wp14:textId="77777777">
+    <w:p>
       <w:pPr>
         <w:outlineLvl w:val="1"/>
         <w:rPr>
-          <w:rFonts w:ascii="Times New Roman" w:hAnsi="Times New Roman" w:eastAsia="Times New Roman" w:cs="Times New Roman"/>
+          <w:rFonts w:ascii="Times New Roman" w:eastAsia="Times New Roman" w:hAnsi="Times New Roman" w:cs="Times New Roman"/>
           <w:b/>
           <w:bCs/>
           <w:spacing w:val="-2"/>
@@ -394,11 +373,11 @@
         </w:rPr>
       </w:pPr>
     </w:p>
-    <w:p xmlns:wp14="http://schemas.microsoft.com/office/word/2010/wordml" wp14:textId="77777777">
+    <w:p>
       <w:pPr>
         <w:outlineLvl w:val="1"/>
         <w:rPr>
-          <w:rFonts w:ascii="Times New Roman" w:hAnsi="Times New Roman" w:eastAsia="Times New Roman" w:cs="Times New Roman"/>
+          <w:rFonts w:ascii="Times New Roman" w:eastAsia="Times New Roman" w:hAnsi="Times New Roman" w:cs="Times New Roman"/>
           <w:b/>
           <w:bCs/>
           <w:spacing w:val="-2"/>
@@ -408,7 +387,7 @@
       </w:pPr>
       <w:r>
         <w:rPr>
-          <w:rFonts w:ascii="Times New Roman" w:hAnsi="Times New Roman" w:eastAsia="Times New Roman" w:cs="Times New Roman"/>
+          <w:rFonts w:ascii="Times New Roman" w:eastAsia="Times New Roman" w:hAnsi="Times New Roman" w:cs="Times New Roman"/>
           <w:b/>
           <w:bCs/>
           <w:spacing w:val="-2"/>
@@ -419,7 +398,7 @@
       </w:r>
       <w:r>
         <w:rPr>
-          <w:rFonts w:ascii="Times New Roman" w:hAnsi="Times New Roman" w:eastAsia="Times New Roman" w:cs="Times New Roman"/>
+          <w:rFonts w:ascii="Times New Roman" w:eastAsia="Times New Roman" w:hAnsi="Times New Roman" w:cs="Times New Roman"/>
           <w:b/>
           <w:bCs/>
           <w:spacing w:val="-2"/>
@@ -430,7 +409,7 @@
       </w:r>
       <w:r>
         <w:rPr>
-          <w:rFonts w:ascii="Times New Roman" w:hAnsi="Times New Roman" w:eastAsia="Times New Roman" w:cs="Times New Roman"/>
+          <w:rFonts w:ascii="Times New Roman" w:eastAsia="Times New Roman" w:hAnsi="Times New Roman" w:cs="Times New Roman"/>
           <w:b/>
           <w:bCs/>
           <w:spacing w:val="-2"/>
@@ -441,7 +420,7 @@
       </w:r>
       <w:r>
         <w:rPr>
-          <w:rFonts w:ascii="Times New Roman" w:hAnsi="Times New Roman" w:eastAsia="Times New Roman" w:cs="Times New Roman"/>
+          <w:rFonts w:ascii="Times New Roman" w:eastAsia="Times New Roman" w:hAnsi="Times New Roman" w:cs="Times New Roman"/>
           <w:b/>
           <w:bCs/>
           <w:noProof/>
@@ -450,7 +429,7 @@
           <w:szCs w:val="34"/>
         </w:rPr>
         <w:drawing>
-          <wp:inline xmlns:wp14="http://schemas.microsoft.com/office/word/2010/wordprocessingDrawing" distT="0" distB="0" distL="0" distR="0" wp14:anchorId="27D28C40" wp14:editId="7777777">
+          <wp:inline distT="0" distB="0" distL="0" distR="0" wp14:anchorId="27D28C40" wp14:editId="07777777">
             <wp:extent cx="171450" cy="171450"/>
             <wp:effectExtent l="0" t="0" r="6350" b="6350"/>
             <wp:docPr id="922092399" name="Picture 3" descr=":busts_in_silhouette:"/>
@@ -500,7 +479,7 @@
       </w:r>
       <w:r>
         <w:rPr>
-          <w:rFonts w:ascii="Times New Roman" w:hAnsi="Times New Roman" w:eastAsia="Times New Roman" w:cs="Times New Roman"/>
+          <w:rFonts w:ascii="Times New Roman" w:eastAsia="Times New Roman" w:hAnsi="Times New Roman" w:cs="Times New Roman"/>
           <w:b/>
           <w:bCs/>
           <w:spacing w:val="-2"/>
@@ -511,7 +490,7 @@
       </w:r>
       <w:r>
         <w:rPr>
-          <w:rFonts w:ascii="Times New Roman" w:hAnsi="Times New Roman" w:eastAsia="Times New Roman" w:cs="Times New Roman"/>
+          <w:rFonts w:ascii="Times New Roman" w:eastAsia="Times New Roman" w:hAnsi="Times New Roman" w:cs="Times New Roman"/>
           <w:b/>
           <w:bCs/>
           <w:spacing w:val="-2"/>
@@ -525,12 +504,12 @@
       <w:tblPr>
         <w:tblW w:w="7792" w:type="dxa"/>
         <w:tblBorders>
-          <w:top w:val="single" w:color="auto" w:sz="4" w:space="0"/>
-          <w:left w:val="single" w:color="auto" w:sz="4" w:space="0"/>
-          <w:bottom w:val="single" w:color="auto" w:sz="4" w:space="0"/>
-          <w:right w:val="single" w:color="auto" w:sz="4" w:space="0"/>
-          <w:insideH w:val="single" w:color="auto" w:sz="4" w:space="0"/>
-          <w:insideV w:val="single" w:color="auto" w:sz="4" w:space="0"/>
+          <w:top w:val="single" w:sz="4" w:space="0" w:color="auto"/>
+          <w:left w:val="single" w:sz="4" w:space="0" w:color="auto"/>
+          <w:bottom w:val="single" w:sz="4" w:space="0" w:color="auto"/>
+          <w:right w:val="single" w:sz="4" w:space="0" w:color="auto"/>
+          <w:insideH w:val="single" w:sz="4" w:space="0" w:color="auto"/>
+          <w:insideV w:val="single" w:sz="4" w:space="0" w:color="auto"/>
         </w:tblBorders>
         <w:tblCellMar>
           <w:top w:w="15" w:type="dxa"/>
@@ -544,24 +523,23 @@
         <w:gridCol w:w="4957"/>
         <w:gridCol w:w="2835"/>
       </w:tblGrid>
-      <w:tr xmlns:wp14="http://schemas.microsoft.com/office/word/2010/wordml" wp14:textId="77777777">
+      <w:tr>
         <w:tc>
           <w:tcPr>
             <w:tcW w:w="4957" w:type="dxa"/>
             <w:shd w:val="clear" w:color="auto" w:fill="DEEBFF"/>
-            <w:tcMar/>
             <w:hideMark/>
           </w:tcPr>
-          <w:p wp14:textId="77777777">
-            <w:pPr>
-              <w:rPr>
-                <w:rFonts w:ascii="Times New Roman" w:hAnsi="Times New Roman" w:eastAsia="Times New Roman" w:cs="Times New Roman"/>
-                <w:spacing w:val="-1"/>
-              </w:rPr>
-            </w:pPr>
-            <w:r>
-              <w:rPr>
-                <w:rFonts w:ascii="Times New Roman" w:hAnsi="Times New Roman" w:eastAsia="Times New Roman" w:cs="Times New Roman"/>
+          <w:p>
+            <w:pPr>
+              <w:rPr>
+                <w:rFonts w:ascii="Times New Roman" w:eastAsia="Times New Roman" w:hAnsi="Times New Roman" w:cs="Times New Roman"/>
+                <w:spacing w:val="-1"/>
+              </w:rPr>
+            </w:pPr>
+            <w:r>
+              <w:rPr>
+                <w:rFonts w:ascii="Times New Roman" w:eastAsia="Times New Roman" w:hAnsi="Times New Roman" w:cs="Times New Roman"/>
                 <w:b/>
                 <w:bCs/>
                 <w:spacing w:val="-1"/>
@@ -570,7 +548,7 @@
             </w:r>
             <w:r>
               <w:rPr>
-                <w:rFonts w:ascii="Times New Roman" w:hAnsi="Times New Roman" w:eastAsia="Times New Roman" w:cs="Times New Roman"/>
+                <w:rFonts w:ascii="Times New Roman" w:eastAsia="Times New Roman" w:hAnsi="Times New Roman" w:cs="Times New Roman"/>
                 <w:b/>
                 <w:bCs/>
                 <w:spacing w:val="-1"/>
@@ -583,19 +561,18 @@
           <w:tcPr>
             <w:tcW w:w="2835" w:type="dxa"/>
             <w:shd w:val="clear" w:color="auto" w:fill="DEEBFF"/>
-            <w:tcMar/>
             <w:hideMark/>
           </w:tcPr>
-          <w:p wp14:textId="77777777">
-            <w:pPr>
-              <w:rPr>
-                <w:rFonts w:ascii="Times New Roman" w:hAnsi="Times New Roman" w:eastAsia="Times New Roman" w:cs="Times New Roman"/>
-                <w:spacing w:val="-1"/>
-              </w:rPr>
-            </w:pPr>
-            <w:r>
-              <w:rPr>
-                <w:rFonts w:ascii="Times New Roman" w:hAnsi="Times New Roman" w:eastAsia="Times New Roman" w:cs="Times New Roman"/>
+          <w:p>
+            <w:pPr>
+              <w:rPr>
+                <w:rFonts w:ascii="Times New Roman" w:eastAsia="Times New Roman" w:hAnsi="Times New Roman" w:cs="Times New Roman"/>
+                <w:spacing w:val="-1"/>
+              </w:rPr>
+            </w:pPr>
+            <w:r>
+              <w:rPr>
+                <w:rFonts w:ascii="Times New Roman" w:eastAsia="Times New Roman" w:hAnsi="Times New Roman" w:cs="Times New Roman"/>
                 <w:b/>
                 <w:bCs/>
                 <w:spacing w:val="-1"/>
@@ -604,7 +581,7 @@
             </w:r>
             <w:r>
               <w:rPr>
-                <w:rFonts w:ascii="Times New Roman" w:hAnsi="Times New Roman" w:eastAsia="Times New Roman" w:cs="Times New Roman"/>
+                <w:rFonts w:ascii="Times New Roman" w:eastAsia="Times New Roman" w:hAnsi="Times New Roman" w:cs="Times New Roman"/>
                 <w:b/>
                 <w:bCs/>
                 <w:spacing w:val="-1"/>
@@ -614,40 +591,30 @@
           </w:p>
         </w:tc>
       </w:tr>
-      <w:tr xmlns:wp14="http://schemas.microsoft.com/office/word/2010/wordml" wp14:textId="77777777">
+      <w:tr>
         <w:trPr>
           <w:trHeight w:val="564"/>
         </w:trPr>
         <w:tc>
           <w:tcPr>
             <w:tcW w:w="4957" w:type="dxa"/>
-            <w:tcMar/>
             <w:hideMark/>
           </w:tcPr>
           <w:p>
             <w:pPr>
               <w:rPr>
-                <w:rFonts w:ascii="Arial" w:hAnsi="Arial" w:eastAsia="Arial" w:cs="Arial"/>
-                <w:b w:val="0"/>
-                <w:bCs w:val="0"/>
-                <w:i w:val="0"/>
-                <w:iCs w:val="0"/>
-                <w:color w:val="000000" w:themeColor="text1" w:themeTint="FF" w:themeShade="FF"/>
+                <w:rFonts w:ascii="Arial" w:eastAsia="Arial" w:hAnsi="Arial" w:cs="Arial"/>
+                <w:color w:val="000000" w:themeColor="text1"/>
                 <w:sz w:val="22"/>
                 <w:szCs w:val="22"/>
               </w:rPr>
             </w:pPr>
             <w:r>
               <w:rPr>
-                <w:rFonts w:ascii="Arial" w:hAnsi="Arial" w:eastAsia="Arial" w:cs="Arial"/>
-                <w:b w:val="0"/>
-                <w:bCs w:val="0"/>
-                <w:i w:val="0"/>
-                <w:iCs w:val="0"/>
-                <w:color w:val="000000" w:themeColor="text1" w:themeTint="FF" w:themeShade="FF"/>
+                <w:rFonts w:ascii="Arial" w:eastAsia="Arial" w:hAnsi="Arial" w:cs="Arial"/>
+                <w:color w:val="000000" w:themeColor="text1"/>
                 <w:sz w:val="22"/>
                 <w:szCs w:val="22"/>
-                <w:lang w:val="en-CA"/>
               </w:rPr>
               <w:t>Sulman Ali</w:t>
             </w:r>
@@ -656,70 +623,42 @@
         <w:tc>
           <w:tcPr>
             <w:tcW w:w="2835" w:type="dxa"/>
-            <w:tcMar/>
             <w:hideMark/>
           </w:tcPr>
           <w:p>
             <w:pPr>
               <w:rPr>
-                <w:rFonts w:ascii="Times New Roman" w:hAnsi="Times New Roman" w:eastAsia="Times New Roman" w:cs="Times New Roman"/>
-                <w:b w:val="0"/>
-                <w:bCs w:val="0"/>
-                <w:i w:val="0"/>
-                <w:iCs w:val="0"/>
-                <w:sz w:val="24"/>
-                <w:szCs w:val="24"/>
-              </w:rPr>
-            </w:pPr>
-            <w:r>
-              <w:rPr>
-                <w:rFonts w:ascii="Times New Roman" w:hAnsi="Times New Roman" w:eastAsia="Times New Roman" w:cs="Times New Roman"/>
-                <w:b w:val="0"/>
-                <w:bCs w:val="0"/>
-                <w:i w:val="0"/>
-                <w:iCs w:val="0"/>
-                <w:sz w:val="24"/>
-                <w:szCs w:val="24"/>
-                <w:lang w:val="en-CA"/>
+                <w:rFonts w:ascii="Times New Roman" w:eastAsia="Times New Roman" w:hAnsi="Times New Roman" w:cs="Times New Roman"/>
+              </w:rPr>
+            </w:pPr>
+            <w:r>
+              <w:rPr>
+                <w:rFonts w:ascii="Times New Roman" w:eastAsia="Times New Roman" w:hAnsi="Times New Roman" w:cs="Times New Roman"/>
               </w:rPr>
               <w:t>Team Leader</w:t>
             </w:r>
           </w:p>
         </w:tc>
       </w:tr>
-      <w:tr xmlns:wp14="http://schemas.microsoft.com/office/word/2010/wordml" wp14:textId="77777777">
+      <w:tr>
         <w:trPr>
           <w:trHeight w:val="529"/>
         </w:trPr>
         <w:tc>
           <w:tcPr>
             <w:tcW w:w="4957" w:type="dxa"/>
-            <w:tcMar/>
-          </w:tcPr>
-          <w:p>
-            <w:pPr>
-              <w:rPr>
-                <w:rFonts w:ascii="Arial" w:hAnsi="Arial" w:eastAsia="Arial" w:cs="Arial"/>
-                <w:b w:val="0"/>
-                <w:bCs w:val="0"/>
-                <w:i w:val="0"/>
-                <w:iCs w:val="0"/>
+          </w:tcPr>
+          <w:p>
+            <w:pPr>
+              <w:rPr>
+                <w:rFonts w:ascii="Arial" w:eastAsia="Arial" w:hAnsi="Arial" w:cs="Arial"/>
                 <w:color w:val="2D3B45"/>
-                <w:sz w:val="24"/>
-                <w:szCs w:val="24"/>
-              </w:rPr>
-            </w:pPr>
-            <w:r>
-              <w:rPr>
-                <w:rFonts w:ascii="Arial" w:hAnsi="Arial" w:eastAsia="Arial" w:cs="Arial"/>
-                <w:b w:val="0"/>
-                <w:bCs w:val="0"/>
-                <w:i w:val="0"/>
-                <w:iCs w:val="0"/>
+              </w:rPr>
+            </w:pPr>
+            <w:r>
+              <w:rPr>
+                <w:rFonts w:ascii="Arial" w:eastAsia="Arial" w:hAnsi="Arial" w:cs="Arial"/>
                 <w:color w:val="2D3B45"/>
-                <w:sz w:val="24"/>
-                <w:szCs w:val="24"/>
-                <w:lang w:val="en-CA"/>
               </w:rPr>
               <w:t>Maki Benedicto</w:t>
             </w:r>
@@ -728,69 +667,41 @@
         <w:tc>
           <w:tcPr>
             <w:tcW w:w="2835" w:type="dxa"/>
-            <w:tcMar/>
-          </w:tcPr>
-          <w:p>
-            <w:pPr>
-              <w:rPr>
-                <w:rFonts w:ascii="Times New Roman" w:hAnsi="Times New Roman" w:eastAsia="Times New Roman" w:cs="Times New Roman"/>
-                <w:b w:val="0"/>
-                <w:bCs w:val="0"/>
-                <w:i w:val="0"/>
-                <w:iCs w:val="0"/>
-                <w:sz w:val="24"/>
-                <w:szCs w:val="24"/>
-              </w:rPr>
-            </w:pPr>
-            <w:r>
-              <w:rPr>
-                <w:rFonts w:ascii="Times New Roman" w:hAnsi="Times New Roman" w:eastAsia="Times New Roman" w:cs="Times New Roman"/>
-                <w:b w:val="0"/>
-                <w:bCs w:val="0"/>
-                <w:i w:val="0"/>
-                <w:iCs w:val="0"/>
-                <w:sz w:val="24"/>
-                <w:szCs w:val="24"/>
-                <w:lang w:val="en-CA"/>
+          </w:tcPr>
+          <w:p>
+            <w:pPr>
+              <w:rPr>
+                <w:rFonts w:ascii="Times New Roman" w:eastAsia="Times New Roman" w:hAnsi="Times New Roman" w:cs="Times New Roman"/>
+              </w:rPr>
+            </w:pPr>
+            <w:r>
+              <w:rPr>
+                <w:rFonts w:ascii="Times New Roman" w:eastAsia="Times New Roman" w:hAnsi="Times New Roman" w:cs="Times New Roman"/>
               </w:rPr>
               <w:t>Team Member</w:t>
             </w:r>
           </w:p>
         </w:tc>
       </w:tr>
-      <w:tr xmlns:wp14="http://schemas.microsoft.com/office/word/2010/wordml" wp14:textId="77777777">
+      <w:tr>
         <w:trPr>
           <w:trHeight w:val="537"/>
         </w:trPr>
         <w:tc>
           <w:tcPr>
             <w:tcW w:w="4957" w:type="dxa"/>
-            <w:tcMar/>
-          </w:tcPr>
-          <w:p>
-            <w:pPr>
-              <w:rPr>
-                <w:rFonts w:ascii="Arial" w:hAnsi="Arial" w:eastAsia="Arial" w:cs="Arial"/>
-                <w:b w:val="0"/>
-                <w:bCs w:val="0"/>
-                <w:i w:val="0"/>
-                <w:iCs w:val="0"/>
+          </w:tcPr>
+          <w:p>
+            <w:pPr>
+              <w:rPr>
+                <w:rFonts w:ascii="Arial" w:eastAsia="Arial" w:hAnsi="Arial" w:cs="Arial"/>
                 <w:color w:val="2D3B45"/>
-                <w:sz w:val="24"/>
-                <w:szCs w:val="24"/>
-              </w:rPr>
-            </w:pPr>
-            <w:r>
-              <w:rPr>
-                <w:rFonts w:ascii="Arial" w:hAnsi="Arial" w:eastAsia="Arial" w:cs="Arial"/>
-                <w:b w:val="0"/>
-                <w:bCs w:val="0"/>
-                <w:i w:val="0"/>
-                <w:iCs w:val="0"/>
+              </w:rPr>
+            </w:pPr>
+            <w:r>
+              <w:rPr>
+                <w:rFonts w:ascii="Arial" w:eastAsia="Arial" w:hAnsi="Arial" w:cs="Arial"/>
                 <w:color w:val="2D3B45"/>
-                <w:sz w:val="24"/>
-                <w:szCs w:val="24"/>
-                <w:lang w:val="en-CA"/>
               </w:rPr>
               <w:t>Oscar Chung</w:t>
             </w:r>
@@ -799,69 +710,41 @@
         <w:tc>
           <w:tcPr>
             <w:tcW w:w="2835" w:type="dxa"/>
-            <w:tcMar/>
-          </w:tcPr>
-          <w:p>
-            <w:pPr>
-              <w:rPr>
-                <w:rFonts w:ascii="Times New Roman" w:hAnsi="Times New Roman" w:eastAsia="Times New Roman" w:cs="Times New Roman"/>
-                <w:b w:val="0"/>
-                <w:bCs w:val="0"/>
-                <w:i w:val="0"/>
-                <w:iCs w:val="0"/>
-                <w:sz w:val="24"/>
-                <w:szCs w:val="24"/>
-              </w:rPr>
-            </w:pPr>
-            <w:r>
-              <w:rPr>
-                <w:rFonts w:ascii="Times New Roman" w:hAnsi="Times New Roman" w:eastAsia="Times New Roman" w:cs="Times New Roman"/>
-                <w:b w:val="0"/>
-                <w:bCs w:val="0"/>
-                <w:i w:val="0"/>
-                <w:iCs w:val="0"/>
-                <w:sz w:val="24"/>
-                <w:szCs w:val="24"/>
-                <w:lang w:val="en-CA"/>
+          </w:tcPr>
+          <w:p>
+            <w:pPr>
+              <w:rPr>
+                <w:rFonts w:ascii="Times New Roman" w:eastAsia="Times New Roman" w:hAnsi="Times New Roman" w:cs="Times New Roman"/>
+              </w:rPr>
+            </w:pPr>
+            <w:r>
+              <w:rPr>
+                <w:rFonts w:ascii="Times New Roman" w:eastAsia="Times New Roman" w:hAnsi="Times New Roman" w:cs="Times New Roman"/>
               </w:rPr>
               <w:t>Team Member</w:t>
             </w:r>
           </w:p>
         </w:tc>
       </w:tr>
-      <w:tr xmlns:wp14="http://schemas.microsoft.com/office/word/2010/wordml" wp14:textId="77777777">
+      <w:tr>
         <w:trPr>
           <w:trHeight w:val="508"/>
         </w:trPr>
         <w:tc>
           <w:tcPr>
             <w:tcW w:w="4957" w:type="dxa"/>
-            <w:tcMar/>
-          </w:tcPr>
-          <w:p>
-            <w:pPr>
-              <w:rPr>
-                <w:rFonts w:ascii="Arial" w:hAnsi="Arial" w:eastAsia="Arial" w:cs="Arial"/>
-                <w:b w:val="0"/>
-                <w:bCs w:val="0"/>
-                <w:i w:val="0"/>
-                <w:iCs w:val="0"/>
+          </w:tcPr>
+          <w:p>
+            <w:pPr>
+              <w:rPr>
+                <w:rFonts w:ascii="Arial" w:eastAsia="Arial" w:hAnsi="Arial" w:cs="Arial"/>
                 <w:color w:val="2D3B45"/>
-                <w:sz w:val="24"/>
-                <w:szCs w:val="24"/>
-              </w:rPr>
-            </w:pPr>
-            <w:r>
-              <w:rPr>
-                <w:rFonts w:ascii="Arial" w:hAnsi="Arial" w:eastAsia="Arial" w:cs="Arial"/>
-                <w:b w:val="0"/>
-                <w:bCs w:val="0"/>
-                <w:i w:val="0"/>
-                <w:iCs w:val="0"/>
+              </w:rPr>
+            </w:pPr>
+            <w:r>
+              <w:rPr>
+                <w:rFonts w:ascii="Arial" w:eastAsia="Arial" w:hAnsi="Arial" w:cs="Arial"/>
                 <w:color w:val="2D3B45"/>
-                <w:sz w:val="24"/>
-                <w:szCs w:val="24"/>
-                <w:lang w:val="en-CA"/>
               </w:rPr>
               <w:t>Mikael Sundstrom</w:t>
             </w:r>
@@ -870,69 +753,41 @@
         <w:tc>
           <w:tcPr>
             <w:tcW w:w="2835" w:type="dxa"/>
-            <w:tcMar/>
-          </w:tcPr>
-          <w:p>
-            <w:pPr>
-              <w:rPr>
-                <w:rFonts w:ascii="Times New Roman" w:hAnsi="Times New Roman" w:eastAsia="Times New Roman" w:cs="Times New Roman"/>
-                <w:b w:val="0"/>
-                <w:bCs w:val="0"/>
-                <w:i w:val="0"/>
-                <w:iCs w:val="0"/>
-                <w:sz w:val="24"/>
-                <w:szCs w:val="24"/>
-              </w:rPr>
-            </w:pPr>
-            <w:r>
-              <w:rPr>
-                <w:rFonts w:ascii="Times New Roman" w:hAnsi="Times New Roman" w:eastAsia="Times New Roman" w:cs="Times New Roman"/>
-                <w:b w:val="0"/>
-                <w:bCs w:val="0"/>
-                <w:i w:val="0"/>
-                <w:iCs w:val="0"/>
-                <w:sz w:val="24"/>
-                <w:szCs w:val="24"/>
-                <w:lang w:val="en-CA"/>
+          </w:tcPr>
+          <w:p>
+            <w:pPr>
+              <w:rPr>
+                <w:rFonts w:ascii="Times New Roman" w:eastAsia="Times New Roman" w:hAnsi="Times New Roman" w:cs="Times New Roman"/>
+              </w:rPr>
+            </w:pPr>
+            <w:r>
+              <w:rPr>
+                <w:rFonts w:ascii="Times New Roman" w:eastAsia="Times New Roman" w:hAnsi="Times New Roman" w:cs="Times New Roman"/>
               </w:rPr>
               <w:t>Scrum Master</w:t>
             </w:r>
           </w:p>
         </w:tc>
       </w:tr>
-      <w:tr xmlns:wp14="http://schemas.microsoft.com/office/word/2010/wordml" wp14:textId="77777777">
+      <w:tr>
         <w:trPr>
           <w:trHeight w:val="539"/>
         </w:trPr>
         <w:tc>
           <w:tcPr>
             <w:tcW w:w="4957" w:type="dxa"/>
-            <w:tcMar/>
-          </w:tcPr>
-          <w:p>
-            <w:pPr>
-              <w:rPr>
-                <w:rFonts w:ascii="Arial" w:hAnsi="Arial" w:eastAsia="Arial" w:cs="Arial"/>
-                <w:b w:val="0"/>
-                <w:bCs w:val="0"/>
-                <w:i w:val="0"/>
-                <w:iCs w:val="0"/>
+          </w:tcPr>
+          <w:p>
+            <w:pPr>
+              <w:rPr>
+                <w:rFonts w:ascii="Arial" w:eastAsia="Arial" w:hAnsi="Arial" w:cs="Arial"/>
                 <w:color w:val="2D3B45"/>
-                <w:sz w:val="24"/>
-                <w:szCs w:val="24"/>
-              </w:rPr>
-            </w:pPr>
-            <w:r>
-              <w:rPr>
-                <w:rFonts w:ascii="Arial" w:hAnsi="Arial" w:eastAsia="Arial" w:cs="Arial"/>
-                <w:b w:val="0"/>
-                <w:bCs w:val="0"/>
-                <w:i w:val="0"/>
-                <w:iCs w:val="0"/>
+              </w:rPr>
+            </w:pPr>
+            <w:r>
+              <w:rPr>
+                <w:rFonts w:ascii="Arial" w:eastAsia="Arial" w:hAnsi="Arial" w:cs="Arial"/>
                 <w:color w:val="2D3B45"/>
-                <w:sz w:val="24"/>
-                <w:szCs w:val="24"/>
-                <w:lang w:val="en-CA"/>
               </w:rPr>
               <w:t>Nabhat Tanabunsombat</w:t>
             </w:r>
@@ -941,47 +796,32 @@
         <w:tc>
           <w:tcPr>
             <w:tcW w:w="2835" w:type="dxa"/>
-            <w:tcMar/>
-          </w:tcPr>
-          <w:p>
-            <w:pPr>
-              <w:rPr>
-                <w:rFonts w:ascii="Times New Roman" w:hAnsi="Times New Roman" w:eastAsia="Times New Roman" w:cs="Times New Roman"/>
-                <w:b w:val="0"/>
-                <w:bCs w:val="0"/>
-                <w:i w:val="0"/>
-                <w:iCs w:val="0"/>
-                <w:sz w:val="24"/>
-                <w:szCs w:val="24"/>
-              </w:rPr>
-            </w:pPr>
-            <w:r>
-              <w:rPr>
-                <w:rFonts w:ascii="Times New Roman" w:hAnsi="Times New Roman" w:eastAsia="Times New Roman" w:cs="Times New Roman"/>
-                <w:b w:val="0"/>
-                <w:bCs w:val="0"/>
-                <w:i w:val="0"/>
-                <w:iCs w:val="0"/>
-                <w:sz w:val="24"/>
-                <w:szCs w:val="24"/>
-                <w:lang w:val="en-CA"/>
+          </w:tcPr>
+          <w:p>
+            <w:pPr>
+              <w:rPr>
+                <w:rFonts w:ascii="Times New Roman" w:eastAsia="Times New Roman" w:hAnsi="Times New Roman" w:cs="Times New Roman"/>
+              </w:rPr>
+            </w:pPr>
+            <w:r>
+              <w:rPr>
+                <w:rFonts w:ascii="Times New Roman" w:eastAsia="Times New Roman" w:hAnsi="Times New Roman" w:cs="Times New Roman"/>
               </w:rPr>
               <w:t>Team Member</w:t>
             </w:r>
           </w:p>
         </w:tc>
       </w:tr>
-      <w:tr xmlns:wp14="http://schemas.microsoft.com/office/word/2010/wordml" wp14:textId="77777777">
+      <w:tr>
         <w:tc>
           <w:tcPr>
             <w:tcW w:w="4957" w:type="dxa"/>
-            <w:tcMar/>
             <w:hideMark/>
           </w:tcPr>
-          <w:p wp14:textId="77777777">
-            <w:pPr>
-              <w:rPr>
-                <w:rFonts w:ascii="Times New Roman" w:hAnsi="Times New Roman" w:eastAsia="Times New Roman" w:cs="Times New Roman"/>
+          <w:p>
+            <w:pPr>
+              <w:rPr>
+                <w:rFonts w:ascii="Times New Roman" w:eastAsia="Times New Roman" w:hAnsi="Times New Roman" w:cs="Times New Roman"/>
                 <w:spacing w:val="-1"/>
               </w:rPr>
             </w:pPr>
@@ -990,13 +830,12 @@
         <w:tc>
           <w:tcPr>
             <w:tcW w:w="2835" w:type="dxa"/>
-            <w:tcMar/>
             <w:hideMark/>
           </w:tcPr>
-          <w:p wp14:textId="77777777">
-            <w:pPr>
-              <w:rPr>
-                <w:rFonts w:ascii="Times New Roman" w:hAnsi="Times New Roman" w:eastAsia="Times New Roman" w:cs="Times New Roman"/>
+          <w:p>
+            <w:pPr>
+              <w:rPr>
+                <w:rFonts w:ascii="Times New Roman" w:eastAsia="Times New Roman" w:hAnsi="Times New Roman" w:cs="Times New Roman"/>
                 <w:spacing w:val="-1"/>
               </w:rPr>
             </w:pPr>
@@ -1004,11 +843,11 @@
         </w:tc>
       </w:tr>
     </w:tbl>
-    <w:p xmlns:wp14="http://schemas.microsoft.com/office/word/2010/wordml" wp14:textId="77777777">
+    <w:p>
       <w:pPr>
         <w:outlineLvl w:val="1"/>
         <w:rPr>
-          <w:rFonts w:ascii="Times New Roman" w:hAnsi="Times New Roman" w:eastAsia="Times New Roman" w:cs="Times New Roman"/>
+          <w:rFonts w:ascii="Times New Roman" w:eastAsia="Times New Roman" w:hAnsi="Times New Roman" w:cs="Times New Roman"/>
           <w:b/>
           <w:bCs/>
           <w:spacing w:val="-2"/>
@@ -1017,11 +856,11 @@
         </w:rPr>
       </w:pPr>
     </w:p>
-    <w:p xmlns:wp14="http://schemas.microsoft.com/office/word/2010/wordml" wp14:textId="77777777">
+    <w:p>
       <w:pPr>
         <w:outlineLvl w:val="1"/>
         <w:rPr>
-          <w:rFonts w:ascii="Times New Roman" w:hAnsi="Times New Roman" w:eastAsia="Times New Roman" w:cs="Times New Roman"/>
+          <w:rFonts w:ascii="Times New Roman" w:eastAsia="Times New Roman" w:hAnsi="Times New Roman" w:cs="Times New Roman"/>
           <w:b/>
           <w:bCs/>
           <w:spacing w:val="-2"/>
@@ -1031,7 +870,7 @@
       </w:pPr>
       <w:r>
         <w:rPr>
-          <w:rFonts w:ascii="Times New Roman" w:hAnsi="Times New Roman" w:eastAsia="Times New Roman" w:cs="Times New Roman"/>
+          <w:rFonts w:ascii="Times New Roman" w:eastAsia="Times New Roman" w:hAnsi="Times New Roman" w:cs="Times New Roman"/>
           <w:b/>
           <w:bCs/>
           <w:spacing w:val="-2"/>
@@ -1042,7 +881,7 @@
       </w:r>
       <w:r>
         <w:rPr>
-          <w:rFonts w:ascii="Times New Roman" w:hAnsi="Times New Roman" w:eastAsia="Times New Roman" w:cs="Times New Roman"/>
+          <w:rFonts w:ascii="Times New Roman" w:eastAsia="Times New Roman" w:hAnsi="Times New Roman" w:cs="Times New Roman"/>
           <w:b/>
           <w:bCs/>
           <w:spacing w:val="-2"/>
@@ -1053,7 +892,7 @@
       </w:r>
       <w:r>
         <w:rPr>
-          <w:rFonts w:ascii="Times New Roman" w:hAnsi="Times New Roman" w:eastAsia="Times New Roman" w:cs="Times New Roman"/>
+          <w:rFonts w:ascii="Times New Roman" w:eastAsia="Times New Roman" w:hAnsi="Times New Roman" w:cs="Times New Roman"/>
           <w:b/>
           <w:bCs/>
           <w:spacing w:val="-2"/>
@@ -1064,7 +903,7 @@
       </w:r>
       <w:r>
         <w:rPr>
-          <w:rFonts w:ascii="Times New Roman" w:hAnsi="Times New Roman" w:eastAsia="Times New Roman" w:cs="Times New Roman"/>
+          <w:rFonts w:ascii="Times New Roman" w:eastAsia="Times New Roman" w:hAnsi="Times New Roman" w:cs="Times New Roman"/>
           <w:b/>
           <w:bCs/>
           <w:spacing w:val="-2"/>
@@ -1075,7 +914,7 @@
       </w:r>
       <w:r>
         <w:rPr>
-          <w:rFonts w:ascii="Times New Roman" w:hAnsi="Times New Roman" w:eastAsia="Times New Roman" w:cs="Times New Roman"/>
+          <w:rFonts w:ascii="Times New Roman" w:eastAsia="Times New Roman" w:hAnsi="Times New Roman" w:cs="Times New Roman"/>
           <w:b/>
           <w:bCs/>
           <w:noProof/>
@@ -1084,7 +923,7 @@
           <w:szCs w:val="34"/>
         </w:rPr>
         <w:drawing>
-          <wp:inline xmlns:wp14="http://schemas.microsoft.com/office/word/2010/wordprocessingDrawing" distT="0" distB="0" distL="0" distR="0" wp14:anchorId="5C5D698D" wp14:editId="7777777">
+          <wp:inline distT="0" distB="0" distL="0" distR="0" wp14:anchorId="5C5D698D" wp14:editId="07777777">
             <wp:extent cx="185738" cy="185738"/>
             <wp:effectExtent l="0" t="0" r="5080" b="5080"/>
             <wp:docPr id="459473846" name="Picture 2" descr=":pencil2:"/>
@@ -1134,7 +973,7 @@
       </w:r>
       <w:r>
         <w:rPr>
-          <w:rFonts w:ascii="Times New Roman" w:hAnsi="Times New Roman" w:eastAsia="Times New Roman" w:cs="Times New Roman"/>
+          <w:rFonts w:ascii="Times New Roman" w:eastAsia="Times New Roman" w:hAnsi="Times New Roman" w:cs="Times New Roman"/>
           <w:b/>
           <w:bCs/>
           <w:spacing w:val="-2"/>
@@ -1145,7 +984,7 @@
       </w:r>
       <w:r>
         <w:rPr>
-          <w:rFonts w:ascii="Times New Roman" w:hAnsi="Times New Roman" w:eastAsia="Times New Roman" w:cs="Times New Roman"/>
+          <w:rFonts w:ascii="Times New Roman" w:eastAsia="Times New Roman" w:hAnsi="Times New Roman" w:cs="Times New Roman"/>
           <w:b/>
           <w:bCs/>
           <w:spacing w:val="-2"/>
@@ -1155,11 +994,11 @@
         <w:t> Sprint planning meeting items</w:t>
       </w:r>
     </w:p>
-    <w:p xmlns:wp14="http://schemas.microsoft.com/office/word/2010/wordml" wp14:textId="77777777">
+    <w:p>
       <w:pPr>
         <w:outlineLvl w:val="1"/>
         <w:rPr>
-          <w:rFonts w:ascii="Times New Roman" w:hAnsi="Times New Roman" w:eastAsia="Times New Roman" w:cs="Times New Roman"/>
+          <w:rFonts w:ascii="Times New Roman" w:eastAsia="Times New Roman" w:hAnsi="Times New Roman" w:cs="Times New Roman"/>
           <w:b/>
           <w:bCs/>
           <w:spacing w:val="-1"/>
@@ -1168,11 +1007,11 @@
         </w:rPr>
       </w:pPr>
     </w:p>
-    <w:p xmlns:wp14="http://schemas.microsoft.com/office/word/2010/wordml" wp14:textId="77777777">
+    <w:p>
       <w:pPr>
         <w:outlineLvl w:val="1"/>
         <w:rPr>
-          <w:rFonts w:ascii="Times New Roman" w:hAnsi="Times New Roman" w:eastAsia="Times New Roman" w:cs="Times New Roman"/>
+          <w:rFonts w:ascii="Times New Roman" w:eastAsia="Times New Roman" w:hAnsi="Times New Roman" w:cs="Times New Roman"/>
           <w:b/>
           <w:bCs/>
           <w:spacing w:val="-2"/>
@@ -1182,7 +1021,7 @@
       </w:pPr>
       <w:r>
         <w:rPr>
-          <w:rFonts w:ascii="Times New Roman" w:hAnsi="Times New Roman" w:eastAsia="Times New Roman" w:cs="Times New Roman"/>
+          <w:rFonts w:ascii="Times New Roman" w:eastAsia="Times New Roman" w:hAnsi="Times New Roman" w:cs="Times New Roman"/>
           <w:b/>
           <w:bCs/>
           <w:spacing w:val="-1"/>
@@ -1196,12 +1035,12 @@
       <w:tblPr>
         <w:tblW w:w="7792" w:type="dxa"/>
         <w:tblBorders>
-          <w:top w:val="single" w:color="auto" w:sz="4" w:space="0"/>
-          <w:left w:val="single" w:color="auto" w:sz="4" w:space="0"/>
-          <w:bottom w:val="single" w:color="auto" w:sz="4" w:space="0"/>
-          <w:right w:val="single" w:color="auto" w:sz="4" w:space="0"/>
-          <w:insideH w:val="single" w:color="auto" w:sz="6" w:space="0"/>
-          <w:insideV w:val="single" w:color="auto" w:sz="6" w:space="0"/>
+          <w:top w:val="single" w:sz="4" w:space="0" w:color="auto"/>
+          <w:left w:val="single" w:sz="4" w:space="0" w:color="auto"/>
+          <w:bottom w:val="single" w:sz="4" w:space="0" w:color="auto"/>
+          <w:right w:val="single" w:sz="4" w:space="0" w:color="auto"/>
+          <w:insideH w:val="single" w:sz="6" w:space="0" w:color="auto"/>
+          <w:insideV w:val="single" w:sz="6" w:space="0" w:color="auto"/>
         </w:tblBorders>
         <w:tblCellMar>
           <w:top w:w="15" w:type="dxa"/>
@@ -1215,24 +1054,23 @@
         <w:gridCol w:w="2174"/>
         <w:gridCol w:w="5618"/>
       </w:tblGrid>
-      <w:tr xmlns:wp14="http://schemas.microsoft.com/office/word/2010/wordml" wp14:textId="77777777">
+      <w:tr>
         <w:tc>
           <w:tcPr>
             <w:tcW w:w="2174" w:type="dxa"/>
             <w:shd w:val="clear" w:color="auto" w:fill="FFFAE6"/>
-            <w:tcMar/>
             <w:hideMark/>
           </w:tcPr>
-          <w:p wp14:textId="77777777">
-            <w:pPr>
-              <w:rPr>
-                <w:rFonts w:ascii="Times New Roman" w:hAnsi="Times New Roman" w:eastAsia="Times New Roman" w:cs="Times New Roman"/>
-                <w:spacing w:val="-1"/>
-              </w:rPr>
-            </w:pPr>
-            <w:r>
-              <w:rPr>
-                <w:rFonts w:ascii="Times New Roman" w:hAnsi="Times New Roman" w:eastAsia="Times New Roman" w:cs="Times New Roman"/>
+          <w:p>
+            <w:pPr>
+              <w:rPr>
+                <w:rFonts w:ascii="Times New Roman" w:eastAsia="Times New Roman" w:hAnsi="Times New Roman" w:cs="Times New Roman"/>
+                <w:spacing w:val="-1"/>
+              </w:rPr>
+            </w:pPr>
+            <w:r>
+              <w:rPr>
+                <w:rFonts w:ascii="Times New Roman" w:eastAsia="Times New Roman" w:hAnsi="Times New Roman" w:cs="Times New Roman"/>
                 <w:b/>
                 <w:bCs/>
                 <w:spacing w:val="-1"/>
@@ -1245,19 +1083,18 @@
           <w:tcPr>
             <w:tcW w:w="5618" w:type="dxa"/>
             <w:shd w:val="clear" w:color="auto" w:fill="FFFFFF" w:themeFill="background1"/>
-            <w:tcMar/>
             <w:hideMark/>
           </w:tcPr>
-          <w:p wp14:textId="77777777">
-            <w:pPr>
-              <w:rPr>
-                <w:rFonts w:ascii="Times New Roman" w:hAnsi="Times New Roman" w:eastAsia="Times New Roman" w:cs="Times New Roman"/>
-                <w:spacing w:val="-1"/>
-              </w:rPr>
-            </w:pPr>
-            <w:r>
-              <w:rPr>
-                <w:rFonts w:ascii="Times New Roman" w:hAnsi="Times New Roman" w:eastAsia="Times New Roman" w:cs="Times New Roman"/>
+          <w:p>
+            <w:pPr>
+              <w:rPr>
+                <w:rFonts w:ascii="Times New Roman" w:eastAsia="Times New Roman" w:hAnsi="Times New Roman" w:cs="Times New Roman"/>
+                <w:spacing w:val="-1"/>
+              </w:rPr>
+            </w:pPr>
+            <w:r>
+              <w:rPr>
+                <w:rFonts w:ascii="Times New Roman" w:eastAsia="Times New Roman" w:hAnsi="Times New Roman" w:cs="Times New Roman"/>
                 <w:spacing w:val="-1"/>
               </w:rPr>
               <w:t>​​M2 Introduction</w:t>
@@ -1265,24 +1102,23 @@
           </w:p>
         </w:tc>
       </w:tr>
-      <w:tr xmlns:wp14="http://schemas.microsoft.com/office/word/2010/wordml" wp14:textId="77777777">
+      <w:tr>
         <w:tc>
           <w:tcPr>
             <w:tcW w:w="2174" w:type="dxa"/>
             <w:shd w:val="clear" w:color="auto" w:fill="FFFAE6"/>
-            <w:tcMar/>
             <w:hideMark/>
           </w:tcPr>
-          <w:p wp14:textId="77777777">
-            <w:pPr>
-              <w:rPr>
-                <w:rFonts w:ascii="Times New Roman" w:hAnsi="Times New Roman" w:eastAsia="Times New Roman" w:cs="Times New Roman"/>
-                <w:spacing w:val="-1"/>
-              </w:rPr>
-            </w:pPr>
-            <w:r>
-              <w:rPr>
-                <w:rFonts w:ascii="Times New Roman" w:hAnsi="Times New Roman" w:eastAsia="Times New Roman" w:cs="Times New Roman"/>
+          <w:p>
+            <w:pPr>
+              <w:rPr>
+                <w:rFonts w:ascii="Times New Roman" w:eastAsia="Times New Roman" w:hAnsi="Times New Roman" w:cs="Times New Roman"/>
+                <w:spacing w:val="-1"/>
+              </w:rPr>
+            </w:pPr>
+            <w:r>
+              <w:rPr>
+                <w:rFonts w:ascii="Times New Roman" w:eastAsia="Times New Roman" w:hAnsi="Times New Roman" w:cs="Times New Roman"/>
                 <w:b/>
                 <w:bCs/>
                 <w:spacing w:val="-1"/>
@@ -1294,78 +1130,36 @@
         <w:tc>
           <w:tcPr>
             <w:tcW w:w="5618" w:type="dxa"/>
-            <w:tcMar/>
             <w:hideMark/>
           </w:tcPr>
           <w:p>
             <w:pPr>
               <w:rPr>
-                <w:rFonts w:ascii="Times New Roman" w:hAnsi="Times New Roman" w:eastAsia="Times New Roman" w:cs="Times New Roman"/>
-                <w:b w:val="0"/>
-                <w:bCs w:val="0"/>
-                <w:i w:val="0"/>
-                <w:iCs w:val="0"/>
-                <w:sz w:val="24"/>
-                <w:szCs w:val="24"/>
-                <w:lang w:val="en-CA"/>
-              </w:rPr>
-            </w:pPr>
-            <w:r>
-              <w:rPr>
-                <w:rFonts w:ascii="Times New Roman" w:hAnsi="Times New Roman" w:eastAsia="Times New Roman" w:cs="Times New Roman"/>
-                <w:b w:val="0"/>
-                <w:bCs w:val="0"/>
-                <w:i w:val="0"/>
-                <w:iCs w:val="0"/>
-                <w:sz w:val="24"/>
-                <w:szCs w:val="24"/>
-                <w:lang w:val="en-CA"/>
-              </w:rPr>
-              <w:t xml:space="preserve">M2 UML Diagram, Project Descriptions, and </w:t>
-            </w:r>
-            <w:r>
-              <w:rPr>
-                <w:rFonts w:ascii="Times New Roman" w:hAnsi="Times New Roman" w:eastAsia="Times New Roman" w:cs="Times New Roman"/>
-                <w:b w:val="0"/>
-                <w:bCs w:val="0"/>
-                <w:i w:val="0"/>
-                <w:iCs w:val="0"/>
-                <w:sz w:val="24"/>
-                <w:szCs w:val="24"/>
-                <w:lang w:val="en-CA"/>
-              </w:rPr>
-              <w:t>GITHub</w:t>
-            </w:r>
-            <w:r>
-              <w:rPr>
-                <w:rFonts w:ascii="Times New Roman" w:hAnsi="Times New Roman" w:eastAsia="Times New Roman" w:cs="Times New Roman"/>
-                <w:b w:val="0"/>
-                <w:bCs w:val="0"/>
-                <w:i w:val="0"/>
-                <w:iCs w:val="0"/>
-                <w:sz w:val="24"/>
-                <w:szCs w:val="24"/>
-                <w:lang w:val="en-CA"/>
-              </w:rPr>
-              <w:t xml:space="preserve"> Repository.</w:t>
+                <w:rFonts w:ascii="Times New Roman" w:eastAsia="Times New Roman" w:hAnsi="Times New Roman" w:cs="Times New Roman"/>
+              </w:rPr>
+            </w:pPr>
+            <w:r>
+              <w:rPr>
+                <w:rFonts w:ascii="Times New Roman" w:eastAsia="Times New Roman" w:hAnsi="Times New Roman" w:cs="Times New Roman"/>
+              </w:rPr>
+              <w:t>M2 UML Diagram, Project Descriptions, and GITHub Repository.</w:t>
             </w:r>
           </w:p>
         </w:tc>
       </w:tr>
-      <w:tr xmlns:wp14="http://schemas.microsoft.com/office/word/2010/wordml" wp14:textId="77777777">
+      <w:tr>
         <w:tc>
           <w:tcPr>
             <w:tcW w:w="2174" w:type="dxa"/>
             <w:shd w:val="clear" w:color="auto" w:fill="FFFAE6"/>
-            <w:tcMar/>
-          </w:tcPr>
-          <w:p wp14:textId="77777777">
+          </w:tcPr>
+          <w:p>
             <w:pPr>
               <w:tabs>
                 <w:tab w:val="left" w:pos="956"/>
               </w:tabs>
               <w:rPr>
-                <w:rFonts w:ascii="Times New Roman" w:hAnsi="Times New Roman" w:eastAsia="Times New Roman" w:cs="Times New Roman"/>
+                <w:rFonts w:ascii="Times New Roman" w:eastAsia="Times New Roman" w:hAnsi="Times New Roman" w:cs="Times New Roman"/>
                 <w:b/>
                 <w:bCs/>
                 <w:spacing w:val="-1"/>
@@ -1373,7 +1167,7 @@
             </w:pPr>
             <w:r>
               <w:rPr>
-                <w:rFonts w:ascii="Times New Roman" w:hAnsi="Times New Roman" w:eastAsia="Times New Roman" w:cs="Times New Roman"/>
+                <w:rFonts w:ascii="Times New Roman" w:eastAsia="Times New Roman" w:hAnsi="Times New Roman" w:cs="Times New Roman"/>
                 <w:b/>
                 <w:bCs/>
                 <w:spacing w:val="-1"/>
@@ -1385,50 +1179,35 @@
         <w:tc>
           <w:tcPr>
             <w:tcW w:w="5618" w:type="dxa"/>
-            <w:tcMar/>
-          </w:tcPr>
-          <w:p>
-            <w:pPr>
-              <w:rPr>
-                <w:rFonts w:ascii="Times New Roman" w:hAnsi="Times New Roman" w:eastAsia="Times New Roman" w:cs="Times New Roman"/>
-                <w:b w:val="0"/>
-                <w:bCs w:val="0"/>
-                <w:i w:val="0"/>
-                <w:iCs w:val="0"/>
-                <w:sz w:val="24"/>
-                <w:szCs w:val="24"/>
-              </w:rPr>
-            </w:pPr>
-            <w:r>
-              <w:rPr>
-                <w:rFonts w:ascii="Times New Roman" w:hAnsi="Times New Roman" w:eastAsia="Times New Roman" w:cs="Times New Roman"/>
-                <w:b w:val="0"/>
-                <w:bCs w:val="0"/>
-                <w:i w:val="0"/>
-                <w:iCs w:val="0"/>
-                <w:sz w:val="24"/>
-                <w:szCs w:val="24"/>
-                <w:lang w:val="en-CA"/>
+          </w:tcPr>
+          <w:p>
+            <w:pPr>
+              <w:rPr>
+                <w:rFonts w:ascii="Times New Roman" w:eastAsia="Times New Roman" w:hAnsi="Times New Roman" w:cs="Times New Roman"/>
+              </w:rPr>
+            </w:pPr>
+            <w:r>
+              <w:rPr>
+                <w:rFonts w:ascii="Times New Roman" w:eastAsia="Times New Roman" w:hAnsi="Times New Roman" w:cs="Times New Roman"/>
               </w:rPr>
               <w:t>None</w:t>
             </w:r>
           </w:p>
         </w:tc>
       </w:tr>
-      <w:tr xmlns:wp14="http://schemas.microsoft.com/office/word/2010/wordml" wp14:textId="77777777">
+      <w:tr>
         <w:tc>
           <w:tcPr>
             <w:tcW w:w="2174" w:type="dxa"/>
             <w:shd w:val="clear" w:color="auto" w:fill="FFFAE6"/>
-            <w:tcMar/>
-          </w:tcPr>
-          <w:p wp14:textId="77777777">
+          </w:tcPr>
+          <w:p>
             <w:pPr>
               <w:tabs>
                 <w:tab w:val="left" w:pos="956"/>
               </w:tabs>
               <w:rPr>
-                <w:rFonts w:ascii="Times New Roman" w:hAnsi="Times New Roman" w:eastAsia="Times New Roman" w:cs="Times New Roman"/>
+                <w:rFonts w:ascii="Times New Roman" w:eastAsia="Times New Roman" w:hAnsi="Times New Roman" w:cs="Times New Roman"/>
                 <w:b/>
                 <w:bCs/>
                 <w:spacing w:val="-1"/>
@@ -1436,7 +1215,7 @@
             </w:pPr>
             <w:r>
               <w:rPr>
-                <w:rFonts w:ascii="Times New Roman" w:hAnsi="Times New Roman" w:eastAsia="Times New Roman" w:cs="Times New Roman"/>
+                <w:rFonts w:ascii="Times New Roman" w:eastAsia="Times New Roman" w:hAnsi="Times New Roman" w:cs="Times New Roman"/>
                 <w:b/>
                 <w:bCs/>
                 <w:spacing w:val="-1"/>
@@ -1448,37 +1227,23 @@
         <w:tc>
           <w:tcPr>
             <w:tcW w:w="5618" w:type="dxa"/>
-            <w:tcMar/>
-          </w:tcPr>
-          <w:p>
-            <w:pPr>
-              <w:rPr>
-                <w:rFonts w:ascii="Times New Roman" w:hAnsi="Times New Roman" w:eastAsia="Times New Roman" w:cs="Times New Roman"/>
-                <w:b w:val="0"/>
-                <w:bCs w:val="0"/>
-                <w:i w:val="0"/>
-                <w:iCs w:val="0"/>
-                <w:sz w:val="24"/>
-                <w:szCs w:val="24"/>
-              </w:rPr>
-            </w:pPr>
-            <w:r>
-              <w:rPr>
-                <w:rFonts w:ascii="Times New Roman" w:hAnsi="Times New Roman" w:eastAsia="Times New Roman" w:cs="Times New Roman"/>
-                <w:b w:val="0"/>
-                <w:bCs w:val="0"/>
-                <w:i w:val="0"/>
-                <w:iCs w:val="0"/>
-                <w:sz w:val="24"/>
-                <w:szCs w:val="24"/>
-                <w:lang w:val="en-CA"/>
+          </w:tcPr>
+          <w:p>
+            <w:pPr>
+              <w:rPr>
+                <w:rFonts w:ascii="Times New Roman" w:eastAsia="Times New Roman" w:hAnsi="Times New Roman" w:cs="Times New Roman"/>
+              </w:rPr>
+            </w:pPr>
+            <w:r>
+              <w:rPr>
+                <w:rFonts w:ascii="Times New Roman" w:eastAsia="Times New Roman" w:hAnsi="Times New Roman" w:cs="Times New Roman"/>
               </w:rPr>
               <w:t>No issues hindering capacity.</w:t>
             </w:r>
           </w:p>
         </w:tc>
       </w:tr>
-      <w:tr xmlns:wp14="http://schemas.microsoft.com/office/word/2010/wordml" wp14:textId="77777777">
+      <w:tr>
         <w:trPr>
           <w:trHeight w:val="2235"/>
         </w:trPr>
@@ -1486,19 +1251,18 @@
           <w:tcPr>
             <w:tcW w:w="2174" w:type="dxa"/>
             <w:shd w:val="clear" w:color="auto" w:fill="FFFAE6"/>
-            <w:tcMar/>
             <w:hideMark/>
           </w:tcPr>
-          <w:p wp14:textId="77777777">
-            <w:pPr>
-              <w:rPr>
-                <w:rFonts w:ascii="Times New Roman" w:hAnsi="Times New Roman" w:eastAsia="Times New Roman" w:cs="Times New Roman"/>
-                <w:spacing w:val="-1"/>
-              </w:rPr>
-            </w:pPr>
-            <w:r>
-              <w:rPr>
-                <w:rFonts w:ascii="Times New Roman" w:hAnsi="Times New Roman" w:eastAsia="Times New Roman" w:cs="Times New Roman"/>
+          <w:p>
+            <w:pPr>
+              <w:rPr>
+                <w:rFonts w:ascii="Times New Roman" w:eastAsia="Times New Roman" w:hAnsi="Times New Roman" w:cs="Times New Roman"/>
+                <w:spacing w:val="-1"/>
+              </w:rPr>
+            </w:pPr>
+            <w:r>
+              <w:rPr>
+                <w:rFonts w:ascii="Times New Roman" w:eastAsia="Times New Roman" w:hAnsi="Times New Roman" w:cs="Times New Roman"/>
                 <w:b/>
                 <w:bCs/>
                 <w:spacing w:val="-1"/>
@@ -1510,54 +1274,39 @@
         <w:tc>
           <w:tcPr>
             <w:tcW w:w="5618" w:type="dxa"/>
-            <w:tcMar/>
             <w:hideMark/>
           </w:tcPr>
-          <w:p wp14:textId="3DA79CFC">
-            <w:pPr>
-              <w:rPr>
-                <w:rFonts w:ascii="Times New Roman" w:hAnsi="Times New Roman" w:eastAsia="Times New Roman" w:cs="Times New Roman"/>
-                <w:spacing w:val="-1"/>
-              </w:rPr>
-            </w:pPr>
-            <w:r>
-              <w:rPr>
-                <w:rFonts w:ascii="Times New Roman" w:hAnsi="Times New Roman" w:eastAsia="Times New Roman" w:cs="Times New Roman"/>
+          <w:p>
+            <w:pPr>
+              <w:rPr>
+                <w:rFonts w:ascii="Times New Roman" w:eastAsia="Times New Roman" w:hAnsi="Times New Roman" w:cs="Times New Roman"/>
+                <w:spacing w:val="-1"/>
+              </w:rPr>
+            </w:pPr>
+            <w:r>
+              <w:rPr>
+                <w:rFonts w:ascii="Times New Roman" w:eastAsia="Times New Roman" w:hAnsi="Times New Roman" w:cs="Times New Roman"/>
                 <w:spacing w:val="-1"/>
               </w:rPr>
               <w:t>​​</w:t>
             </w:r>
             <w:r>
               <w:rPr>
-                <w:rFonts w:ascii="Times New Roman" w:hAnsi="Times New Roman" w:eastAsia="Times New Roman" w:cs="Times New Roman"/>
-                <w:spacing w:val="-1"/>
-              </w:rPr>
-              <w:t xml:space="preserve"> Basic Outline of Project </w:t>
-            </w:r>
-            <w:r>
-              <w:rPr>
-                <w:rFonts w:ascii="Times New Roman" w:hAnsi="Times New Roman" w:eastAsia="Times New Roman" w:cs="Times New Roman"/>
-                <w:spacing w:val="-1"/>
-              </w:rPr>
-              <w:t xml:space="preserve">Descriptions</w:t>
-            </w:r>
-            <w:r>
-              <w:rPr>
-                <w:rFonts w:ascii="Times New Roman" w:hAnsi="Times New Roman" w:eastAsia="Times New Roman" w:cs="Times New Roman"/>
-                <w:spacing w:val="-1"/>
-              </w:rPr>
-              <w:t xml:space="preserve">, Repository Structure, and UML Diagram to outline the basic framework of the project.</w:t>
+                <w:rFonts w:ascii="Times New Roman" w:eastAsia="Times New Roman" w:hAnsi="Times New Roman" w:cs="Times New Roman"/>
+                <w:spacing w:val="-1"/>
+              </w:rPr>
+              <w:t xml:space="preserve"> Basic Outline of Project Descriptions, Repository Structure, and UML Diagram to outline the basic framework of the project.</w:t>
             </w:r>
           </w:p>
         </w:tc>
       </w:tr>
     </w:tbl>
-    <w:p xmlns:wp14="http://schemas.microsoft.com/office/word/2010/wordml" wp14:textId="77777777">
+    <w:p>
       <w:pPr>
         <w:spacing w:before="480"/>
         <w:outlineLvl w:val="2"/>
         <w:rPr>
-          <w:rFonts w:ascii="Times New Roman" w:hAnsi="Times New Roman" w:eastAsia="Times New Roman" w:cs="Times New Roman"/>
+          <w:rFonts w:ascii="Times New Roman" w:eastAsia="Times New Roman" w:hAnsi="Times New Roman" w:cs="Times New Roman"/>
           <w:b/>
           <w:bCs/>
           <w:spacing w:val="-1"/>
@@ -1567,7 +1316,7 @@
       </w:pPr>
       <w:r>
         <w:rPr>
-          <w:rFonts w:ascii="Times New Roman" w:hAnsi="Times New Roman" w:eastAsia="Times New Roman" w:cs="Times New Roman"/>
+          <w:rFonts w:ascii="Times New Roman" w:eastAsia="Times New Roman" w:hAnsi="Times New Roman" w:cs="Times New Roman"/>
           <w:b/>
           <w:bCs/>
           <w:spacing w:val="-1"/>
@@ -1578,7 +1327,7 @@
       </w:r>
       <w:r>
         <w:rPr>
-          <w:rFonts w:ascii="Times New Roman" w:hAnsi="Times New Roman" w:eastAsia="Times New Roman" w:cs="Times New Roman"/>
+          <w:rFonts w:ascii="Times New Roman" w:eastAsia="Times New Roman" w:hAnsi="Times New Roman" w:cs="Times New Roman"/>
           <w:b/>
           <w:bCs/>
           <w:spacing w:val="-1"/>
@@ -1592,12 +1341,12 @@
       <w:tblPr>
         <w:tblW w:w="7933" w:type="dxa"/>
         <w:tblBorders>
-          <w:top w:val="single" w:color="auto" w:sz="4" w:space="0"/>
-          <w:left w:val="single" w:color="auto" w:sz="4" w:space="0"/>
-          <w:bottom w:val="single" w:color="auto" w:sz="4" w:space="0"/>
-          <w:right w:val="single" w:color="auto" w:sz="4" w:space="0"/>
-          <w:insideH w:val="single" w:color="auto" w:sz="6" w:space="0"/>
-          <w:insideV w:val="single" w:color="auto" w:sz="6" w:space="0"/>
+          <w:top w:val="single" w:sz="4" w:space="0" w:color="auto"/>
+          <w:left w:val="single" w:sz="4" w:space="0" w:color="auto"/>
+          <w:bottom w:val="single" w:sz="4" w:space="0" w:color="auto"/>
+          <w:right w:val="single" w:sz="4" w:space="0" w:color="auto"/>
+          <w:insideH w:val="single" w:sz="6" w:space="0" w:color="auto"/>
+          <w:insideV w:val="single" w:sz="6" w:space="0" w:color="auto"/>
         </w:tblBorders>
         <w:tblCellMar>
           <w:top w:w="15" w:type="dxa"/>
@@ -1611,24 +1360,23 @@
         <w:gridCol w:w="2122"/>
         <w:gridCol w:w="5811"/>
       </w:tblGrid>
-      <w:tr xmlns:wp14="http://schemas.microsoft.com/office/word/2010/wordml" wp14:textId="77777777">
+      <w:tr>
         <w:tc>
           <w:tcPr>
             <w:tcW w:w="2122" w:type="dxa"/>
             <w:shd w:val="clear" w:color="auto" w:fill="FFFAE6"/>
-            <w:tcMar/>
             <w:hideMark/>
           </w:tcPr>
-          <w:p wp14:textId="77777777">
-            <w:pPr>
-              <w:rPr>
-                <w:rFonts w:ascii="Times New Roman" w:hAnsi="Times New Roman" w:eastAsia="Times New Roman" w:cs="Times New Roman"/>
-                <w:spacing w:val="-1"/>
-              </w:rPr>
-            </w:pPr>
-            <w:r>
-              <w:rPr>
-                <w:rFonts w:ascii="Times New Roman" w:hAnsi="Times New Roman" w:eastAsia="Times New Roman" w:cs="Times New Roman"/>
+          <w:p>
+            <w:pPr>
+              <w:rPr>
+                <w:rFonts w:ascii="Times New Roman" w:eastAsia="Times New Roman" w:hAnsi="Times New Roman" w:cs="Times New Roman"/>
+                <w:spacing w:val="-1"/>
+              </w:rPr>
+            </w:pPr>
+            <w:r>
+              <w:rPr>
+                <w:rFonts w:ascii="Times New Roman" w:eastAsia="Times New Roman" w:hAnsi="Times New Roman" w:cs="Times New Roman"/>
                 <w:b/>
                 <w:bCs/>
                 <w:spacing w:val="-1"/>
@@ -1641,65 +1389,49 @@
           <w:tcPr>
             <w:tcW w:w="5811" w:type="dxa"/>
             <w:shd w:val="clear" w:color="auto" w:fill="FFFFFF" w:themeFill="background1"/>
-            <w:tcMar/>
             <w:hideMark/>
           </w:tcPr>
-          <w:p wp14:textId="29614B92">
-            <w:pPr>
-              <w:rPr>
-                <w:rFonts w:ascii="Times New Roman" w:hAnsi="Times New Roman" w:eastAsia="Times New Roman" w:cs="Times New Roman"/>
-                <w:spacing w:val="-1"/>
-              </w:rPr>
-            </w:pPr>
-            <w:r>
-              <w:rPr>
-                <w:rFonts w:ascii="Times New Roman" w:hAnsi="Times New Roman" w:eastAsia="Times New Roman" w:cs="Times New Roman"/>
+          <w:p>
+            <w:pPr>
+              <w:rPr>
+                <w:rFonts w:ascii="Times New Roman" w:eastAsia="Times New Roman" w:hAnsi="Times New Roman" w:cs="Times New Roman"/>
+                <w:spacing w:val="-1"/>
+              </w:rPr>
+            </w:pPr>
+            <w:r>
+              <w:rPr>
+                <w:rFonts w:ascii="Times New Roman" w:eastAsia="Times New Roman" w:hAnsi="Times New Roman" w:cs="Times New Roman"/>
                 <w:spacing w:val="-1"/>
               </w:rPr>
               <w:t>​​</w:t>
             </w:r>
             <w:r>
               <w:rPr>
-                <w:rFonts w:ascii="Times New Roman" w:hAnsi="Times New Roman" w:eastAsia="Times New Roman" w:cs="Times New Roman"/>
-                <w:spacing w:val="-1"/>
-              </w:rPr>
-              <w:t xml:space="preserve"> </w:t>
-            </w:r>
-            <w:r>
-              <w:rPr>
-                <w:rFonts w:ascii="Times New Roman" w:hAnsi="Times New Roman" w:eastAsia="Times New Roman" w:cs="Times New Roman"/>
-                <w:spacing w:val="-1"/>
-              </w:rPr>
-              <w:t xml:space="preserve">February</w:t>
-            </w:r>
-            <w:r>
-              <w:rPr>
-                <w:rFonts w:ascii="Times New Roman" w:hAnsi="Times New Roman" w:eastAsia="Times New Roman" w:cs="Times New Roman"/>
-                <w:spacing w:val="-1"/>
-              </w:rPr>
-              <w:t xml:space="preserve"> 6th</w:t>
+                <w:rFonts w:ascii="Times New Roman" w:eastAsia="Times New Roman" w:hAnsi="Times New Roman" w:cs="Times New Roman"/>
+                <w:spacing w:val="-1"/>
+              </w:rPr>
+              <w:t xml:space="preserve"> February 6th</w:t>
             </w:r>
           </w:p>
         </w:tc>
       </w:tr>
-      <w:tr xmlns:wp14="http://schemas.microsoft.com/office/word/2010/wordml" wp14:textId="77777777">
+      <w:tr>
         <w:tc>
           <w:tcPr>
             <w:tcW w:w="2122" w:type="dxa"/>
             <w:shd w:val="clear" w:color="auto" w:fill="FFFAE6"/>
-            <w:tcMar/>
             <w:hideMark/>
           </w:tcPr>
-          <w:p wp14:textId="77777777">
-            <w:pPr>
-              <w:rPr>
-                <w:rFonts w:ascii="Times New Roman" w:hAnsi="Times New Roman" w:eastAsia="Times New Roman" w:cs="Times New Roman"/>
-                <w:spacing w:val="-1"/>
-              </w:rPr>
-            </w:pPr>
-            <w:r>
-              <w:rPr>
-                <w:rFonts w:ascii="Times New Roman" w:hAnsi="Times New Roman" w:eastAsia="Times New Roman" w:cs="Times New Roman"/>
+          <w:p>
+            <w:pPr>
+              <w:rPr>
+                <w:rFonts w:ascii="Times New Roman" w:eastAsia="Times New Roman" w:hAnsi="Times New Roman" w:cs="Times New Roman"/>
+                <w:spacing w:val="-1"/>
+              </w:rPr>
+            </w:pPr>
+            <w:r>
+              <w:rPr>
+                <w:rFonts w:ascii="Times New Roman" w:eastAsia="Times New Roman" w:hAnsi="Times New Roman" w:cs="Times New Roman"/>
                 <w:b/>
                 <w:bCs/>
                 <w:spacing w:val="-1"/>
@@ -1711,49 +1443,41 @@
         <w:tc>
           <w:tcPr>
             <w:tcW w:w="5811" w:type="dxa"/>
-            <w:tcMar/>
             <w:hideMark/>
           </w:tcPr>
-          <w:p wp14:textId="7FDF5392">
-            <w:pPr>
-              <w:rPr>
-                <w:rFonts w:ascii="Times New Roman" w:hAnsi="Times New Roman" w:eastAsia="Times New Roman" w:cs="Times New Roman"/>
-                <w:spacing w:val="-1"/>
-              </w:rPr>
-            </w:pPr>
-            <w:r>
-              <w:rPr>
-                <w:rFonts w:ascii="Times New Roman" w:hAnsi="Times New Roman" w:eastAsia="Times New Roman" w:cs="Times New Roman"/>
-              </w:rPr>
-              <w:t>February</w:t>
-            </w:r>
-            <w:r>
-              <w:rPr>
-                <w:rFonts w:ascii="Times New Roman" w:hAnsi="Times New Roman" w:eastAsia="Times New Roman" w:cs="Times New Roman"/>
-              </w:rPr>
-              <w:t xml:space="preserve"> 13th</w:t>
+          <w:p>
+            <w:pPr>
+              <w:rPr>
+                <w:rFonts w:ascii="Times New Roman" w:eastAsia="Times New Roman" w:hAnsi="Times New Roman" w:cs="Times New Roman"/>
+                <w:spacing w:val="-1"/>
+              </w:rPr>
+            </w:pPr>
+            <w:r>
+              <w:rPr>
+                <w:rFonts w:ascii="Times New Roman" w:eastAsia="Times New Roman" w:hAnsi="Times New Roman" w:cs="Times New Roman"/>
+              </w:rPr>
+              <w:t>February 13th</w:t>
             </w:r>
           </w:p>
         </w:tc>
       </w:tr>
-      <w:tr xmlns:wp14="http://schemas.microsoft.com/office/word/2010/wordml" wp14:textId="77777777">
+      <w:tr>
         <w:tc>
           <w:tcPr>
             <w:tcW w:w="2122" w:type="dxa"/>
             <w:shd w:val="clear" w:color="auto" w:fill="FFFAE6"/>
-            <w:tcMar/>
             <w:hideMark/>
           </w:tcPr>
-          <w:p wp14:textId="77777777">
-            <w:pPr>
-              <w:rPr>
-                <w:rFonts w:ascii="Times New Roman" w:hAnsi="Times New Roman" w:eastAsia="Times New Roman" w:cs="Times New Roman"/>
-                <w:spacing w:val="-1"/>
-              </w:rPr>
-            </w:pPr>
-            <w:r>
-              <w:rPr>
-                <w:rFonts w:ascii="Times New Roman" w:hAnsi="Times New Roman" w:eastAsia="Times New Roman" w:cs="Times New Roman"/>
+          <w:p>
+            <w:pPr>
+              <w:rPr>
+                <w:rFonts w:ascii="Times New Roman" w:eastAsia="Times New Roman" w:hAnsi="Times New Roman" w:cs="Times New Roman"/>
+                <w:spacing w:val="-1"/>
+              </w:rPr>
+            </w:pPr>
+            <w:r>
+              <w:rPr>
+                <w:rFonts w:ascii="Times New Roman" w:eastAsia="Times New Roman" w:hAnsi="Times New Roman" w:cs="Times New Roman"/>
                 <w:b/>
                 <w:bCs/>
                 <w:spacing w:val="-1"/>
@@ -1765,55 +1489,48 @@
         <w:tc>
           <w:tcPr>
             <w:tcW w:w="5811" w:type="dxa"/>
-            <w:tcMar/>
             <w:hideMark/>
           </w:tcPr>
-          <w:p wp14:textId="3A312EF4">
-            <w:pPr>
-              <w:pStyle w:val="Normal"/>
-              <w:rPr>
-                <w:rFonts w:ascii="Times New Roman" w:hAnsi="Times New Roman" w:eastAsia="Times New Roman" w:cs="Times New Roman"/>
-                <w:spacing w:val="-1"/>
-              </w:rPr>
-            </w:pPr>
-            <w:r>
-              <w:rPr>
-                <w:rFonts w:ascii="Times New Roman" w:hAnsi="Times New Roman" w:eastAsia="Times New Roman" w:cs="Times New Roman"/>
+          <w:p>
+            <w:pPr>
+              <w:rPr>
+                <w:rFonts w:ascii="Times New Roman" w:eastAsia="Times New Roman" w:hAnsi="Times New Roman" w:cs="Times New Roman"/>
+                <w:spacing w:val="-1"/>
+              </w:rPr>
+            </w:pPr>
+            <w:r>
+              <w:rPr>
+                <w:rFonts w:ascii="Times New Roman" w:eastAsia="Times New Roman" w:hAnsi="Times New Roman" w:cs="Times New Roman"/>
                 <w:spacing w:val="-1"/>
               </w:rPr>
               <w:t>​​</w:t>
             </w:r>
             <w:r>
               <w:rPr>
-                <w:rFonts w:ascii="Times New Roman" w:hAnsi="Times New Roman" w:eastAsia="Times New Roman" w:cs="Times New Roman"/>
+                <w:rFonts w:ascii="Times New Roman" w:eastAsia="Times New Roman" w:hAnsi="Times New Roman" w:cs="Times New Roman"/>
                 <w:spacing w:val="-1"/>
               </w:rPr>
               <w:t xml:space="preserve"> Refinement of UML USe</w:t>
             </w:r>
             <w:r>
               <w:rPr>
-                <w:rFonts w:ascii="Times New Roman" w:hAnsi="Times New Roman" w:eastAsia="Times New Roman" w:cs="Times New Roman"/>
-                <w:noProof w:val="0"/>
-                <w:sz w:val="24"/>
-                <w:szCs w:val="24"/>
-                <w:lang w:val="en-CA"/>
+                <w:rFonts w:ascii="Times New Roman" w:eastAsia="Times New Roman" w:hAnsi="Times New Roman" w:cs="Times New Roman"/>
               </w:rPr>
               <w:t xml:space="preserve"> Case Diagram, Project Dataset, Project Description</w:t>
             </w:r>
           </w:p>
         </w:tc>
       </w:tr>
-      <w:tr xmlns:wp14="http://schemas.microsoft.com/office/word/2010/wordml" wp14:textId="77777777">
+      <w:tr>
         <w:tc>
           <w:tcPr>
             <w:tcW w:w="2122" w:type="dxa"/>
             <w:shd w:val="clear" w:color="auto" w:fill="FFFAE6"/>
-            <w:tcMar/>
-          </w:tcPr>
-          <w:p wp14:textId="77777777">
-            <w:pPr>
-              <w:rPr>
-                <w:rFonts w:ascii="Times New Roman" w:hAnsi="Times New Roman" w:eastAsia="Times New Roman" w:cs="Times New Roman"/>
+          </w:tcPr>
+          <w:p>
+            <w:pPr>
+              <w:rPr>
+                <w:rFonts w:ascii="Times New Roman" w:eastAsia="Times New Roman" w:hAnsi="Times New Roman" w:cs="Times New Roman"/>
                 <w:b/>
                 <w:bCs/>
                 <w:spacing w:val="-1"/>
@@ -1821,7 +1538,7 @@
             </w:pPr>
             <w:r>
               <w:rPr>
-                <w:rFonts w:ascii="Times New Roman" w:hAnsi="Times New Roman" w:eastAsia="Times New Roman" w:cs="Times New Roman"/>
+                <w:rFonts w:ascii="Times New Roman" w:eastAsia="Times New Roman" w:hAnsi="Times New Roman" w:cs="Times New Roman"/>
                 <w:b/>
                 <w:bCs/>
                 <w:spacing w:val="-1"/>
@@ -1833,35 +1550,33 @@
         <w:tc>
           <w:tcPr>
             <w:tcW w:w="5811" w:type="dxa"/>
-            <w:tcMar/>
-          </w:tcPr>
-          <w:p wp14:textId="5DBBD2CC">
-            <w:pPr>
-              <w:rPr>
-                <w:rFonts w:ascii="Times New Roman" w:hAnsi="Times New Roman" w:eastAsia="Times New Roman" w:cs="Times New Roman"/>
-                <w:spacing w:val="-1"/>
-              </w:rPr>
-            </w:pPr>
-            <w:r>
-              <w:rPr>
-                <w:rFonts w:ascii="Times New Roman" w:hAnsi="Times New Roman" w:eastAsia="Times New Roman" w:cs="Times New Roman"/>
+          </w:tcPr>
+          <w:p>
+            <w:pPr>
+              <w:rPr>
+                <w:rFonts w:ascii="Times New Roman" w:eastAsia="Times New Roman" w:hAnsi="Times New Roman" w:cs="Times New Roman"/>
+                <w:spacing w:val="-1"/>
+              </w:rPr>
+            </w:pPr>
+            <w:r>
+              <w:rPr>
+                <w:rFonts w:ascii="Times New Roman" w:eastAsia="Times New Roman" w:hAnsi="Times New Roman" w:cs="Times New Roman"/>
               </w:rPr>
               <w:t>100%</w:t>
             </w:r>
           </w:p>
         </w:tc>
       </w:tr>
-      <w:tr xmlns:wp14="http://schemas.microsoft.com/office/word/2010/wordml" wp14:textId="77777777">
+      <w:tr>
         <w:tc>
           <w:tcPr>
             <w:tcW w:w="2122" w:type="dxa"/>
             <w:shd w:val="clear" w:color="auto" w:fill="FFFAE6"/>
-            <w:tcMar/>
-          </w:tcPr>
-          <w:p wp14:textId="77777777">
-            <w:pPr>
-              <w:rPr>
-                <w:rFonts w:ascii="Times New Roman" w:hAnsi="Times New Roman" w:eastAsia="Times New Roman" w:cs="Times New Roman"/>
+          </w:tcPr>
+          <w:p>
+            <w:pPr>
+              <w:rPr>
+                <w:rFonts w:ascii="Times New Roman" w:eastAsia="Times New Roman" w:hAnsi="Times New Roman" w:cs="Times New Roman"/>
                 <w:b/>
                 <w:bCs/>
                 <w:spacing w:val="-1"/>
@@ -1869,7 +1584,7 @@
             </w:pPr>
             <w:r>
               <w:rPr>
-                <w:rFonts w:ascii="Times New Roman" w:hAnsi="Times New Roman" w:eastAsia="Times New Roman" w:cs="Times New Roman"/>
+                <w:rFonts w:ascii="Times New Roman" w:eastAsia="Times New Roman" w:hAnsi="Times New Roman" w:cs="Times New Roman"/>
                 <w:b/>
                 <w:bCs/>
                 <w:spacing w:val="-1"/>
@@ -1881,35 +1596,33 @@
         <w:tc>
           <w:tcPr>
             <w:tcW w:w="5811" w:type="dxa"/>
-            <w:tcMar/>
-          </w:tcPr>
-          <w:p wp14:textId="48DD75AE">
-            <w:pPr>
-              <w:rPr>
-                <w:rFonts w:ascii="Times New Roman" w:hAnsi="Times New Roman" w:eastAsia="Times New Roman" w:cs="Times New Roman"/>
-                <w:spacing w:val="-1"/>
-              </w:rPr>
-            </w:pPr>
-            <w:r>
-              <w:rPr>
-                <w:rFonts w:ascii="Times New Roman" w:hAnsi="Times New Roman" w:eastAsia="Times New Roman" w:cs="Times New Roman"/>
+          </w:tcPr>
+          <w:p>
+            <w:pPr>
+              <w:rPr>
+                <w:rFonts w:ascii="Times New Roman" w:eastAsia="Times New Roman" w:hAnsi="Times New Roman" w:cs="Times New Roman"/>
+                <w:spacing w:val="-1"/>
+              </w:rPr>
+            </w:pPr>
+            <w:r>
+              <w:rPr>
+                <w:rFonts w:ascii="Times New Roman" w:eastAsia="Times New Roman" w:hAnsi="Times New Roman" w:cs="Times New Roman"/>
               </w:rPr>
               <w:t>0%</w:t>
             </w:r>
           </w:p>
         </w:tc>
       </w:tr>
-      <w:tr xmlns:wp14="http://schemas.microsoft.com/office/word/2010/wordml" wp14:textId="77777777">
+      <w:tr>
         <w:tc>
           <w:tcPr>
             <w:tcW w:w="2122" w:type="dxa"/>
             <w:shd w:val="clear" w:color="auto" w:fill="FFFAE6"/>
-            <w:tcMar/>
-          </w:tcPr>
-          <w:p wp14:textId="77777777">
-            <w:pPr>
-              <w:rPr>
-                <w:rFonts w:ascii="Times New Roman" w:hAnsi="Times New Roman" w:eastAsia="Times New Roman" w:cs="Times New Roman"/>
+          </w:tcPr>
+          <w:p>
+            <w:pPr>
+              <w:rPr>
+                <w:rFonts w:ascii="Times New Roman" w:eastAsia="Times New Roman" w:hAnsi="Times New Roman" w:cs="Times New Roman"/>
                 <w:b/>
                 <w:bCs/>
                 <w:spacing w:val="-1"/>
@@ -1917,7 +1630,7 @@
             </w:pPr>
             <w:r>
               <w:rPr>
-                <w:rFonts w:ascii="Times New Roman" w:hAnsi="Times New Roman" w:eastAsia="Times New Roman" w:cs="Times New Roman"/>
+                <w:rFonts w:ascii="Times New Roman" w:eastAsia="Times New Roman" w:hAnsi="Times New Roman" w:cs="Times New Roman"/>
                 <w:b/>
                 <w:bCs/>
                 <w:spacing w:val="-1"/>
@@ -1929,99 +1642,49 @@
         <w:tc>
           <w:tcPr>
             <w:tcW w:w="5811" w:type="dxa"/>
-            <w:tcMar/>
-          </w:tcPr>
-          <w:p wp14:textId="36708B34">
-            <w:pPr>
-              <w:pStyle w:val="Normal"/>
-              <w:rPr>
-                <w:rFonts w:ascii="Times New Roman" w:hAnsi="Times New Roman" w:eastAsia="Times New Roman" w:cs="Times New Roman"/>
-                <w:b w:val="0"/>
-                <w:bCs w:val="0"/>
-                <w:i w:val="0"/>
-                <w:iCs w:val="0"/>
-                <w:noProof w:val="0"/>
-                <w:sz w:val="24"/>
-                <w:szCs w:val="24"/>
-                <w:lang w:val="en-CA"/>
-              </w:rPr>
-            </w:pPr>
-            <w:r>
-              <w:rPr>
-                <w:rFonts w:ascii="Times New Roman" w:hAnsi="Times New Roman" w:eastAsia="Times New Roman" w:cs="Times New Roman"/>
+          </w:tcPr>
+          <w:p>
+            <w:pPr>
+              <w:rPr>
+                <w:rFonts w:ascii="Times New Roman" w:eastAsia="Times New Roman" w:hAnsi="Times New Roman" w:cs="Times New Roman"/>
+              </w:rPr>
+            </w:pPr>
+            <w:r>
+              <w:rPr>
+                <w:rFonts w:ascii="Times New Roman" w:eastAsia="Times New Roman" w:hAnsi="Times New Roman" w:cs="Times New Roman"/>
                 <w:spacing w:val="-1"/>
               </w:rPr>
               <w:t xml:space="preserve"> </w:t>
             </w:r>
             <w:r>
               <w:rPr>
-                <w:rFonts w:ascii="Times New Roman" w:hAnsi="Times New Roman" w:eastAsia="Times New Roman" w:cs="Times New Roman"/>
-                <w:b w:val="0"/>
-                <w:bCs w:val="0"/>
-                <w:i w:val="0"/>
-                <w:iCs w:val="0"/>
-                <w:noProof w:val="0"/>
-                <w:sz w:val="24"/>
-                <w:szCs w:val="24"/>
-                <w:lang w:val="en-CA"/>
+                <w:rFonts w:ascii="Times New Roman" w:eastAsia="Times New Roman" w:hAnsi="Times New Roman" w:cs="Times New Roman"/>
               </w:rPr>
               <w:t>Nabhat Tanabunsombat – 100%</w:t>
             </w:r>
           </w:p>
-          <w:p wp14:textId="19AD4350">
-            <w:pPr>
-              <w:rPr>
-                <w:rFonts w:ascii="Times New Roman" w:hAnsi="Times New Roman" w:eastAsia="Times New Roman" w:cs="Times New Roman"/>
-                <w:b w:val="0"/>
-                <w:bCs w:val="0"/>
-                <w:i w:val="0"/>
-                <w:iCs w:val="0"/>
-                <w:noProof w:val="0"/>
-                <w:sz w:val="24"/>
-                <w:szCs w:val="24"/>
-                <w:lang w:val="en-CA"/>
-              </w:rPr>
-            </w:pPr>
-            <w:r>
-              <w:rPr>
-                <w:rFonts w:ascii="Times New Roman" w:hAnsi="Times New Roman" w:eastAsia="Times New Roman" w:cs="Times New Roman"/>
-                <w:b w:val="0"/>
-                <w:bCs w:val="0"/>
-                <w:i w:val="0"/>
-                <w:iCs w:val="0"/>
-                <w:noProof w:val="0"/>
-                <w:sz w:val="24"/>
-                <w:szCs w:val="24"/>
-                <w:lang w:val="en-CA"/>
+          <w:p>
+            <w:pPr>
+              <w:rPr>
+                <w:rFonts w:ascii="Times New Roman" w:eastAsia="Times New Roman" w:hAnsi="Times New Roman" w:cs="Times New Roman"/>
+              </w:rPr>
+            </w:pPr>
+            <w:r>
+              <w:rPr>
+                <w:rFonts w:ascii="Times New Roman" w:eastAsia="Times New Roman" w:hAnsi="Times New Roman" w:cs="Times New Roman"/>
               </w:rPr>
               <w:t xml:space="preserve"> Maki Benedicto – 100%</w:t>
             </w:r>
           </w:p>
-          <w:p wp14:textId="22CD7482">
-            <w:pPr>
-              <w:rPr>
-                <w:rFonts w:ascii="Times New Roman" w:hAnsi="Times New Roman" w:eastAsia="Times New Roman" w:cs="Times New Roman"/>
-                <w:b w:val="0"/>
-                <w:bCs w:val="0"/>
-                <w:i w:val="0"/>
-                <w:iCs w:val="0"/>
-                <w:noProof w:val="0"/>
-                <w:sz w:val="24"/>
-                <w:szCs w:val="24"/>
-                <w:lang w:val="en-CA"/>
-              </w:rPr>
-            </w:pPr>
-            <w:r>
-              <w:rPr>
-                <w:rFonts w:ascii="Times New Roman" w:hAnsi="Times New Roman" w:eastAsia="Times New Roman" w:cs="Times New Roman"/>
-                <w:b w:val="0"/>
-                <w:bCs w:val="0"/>
-                <w:i w:val="0"/>
-                <w:iCs w:val="0"/>
-                <w:noProof w:val="0"/>
-                <w:sz w:val="24"/>
-                <w:szCs w:val="24"/>
-                <w:lang w:val="en-CA"/>
+          <w:p>
+            <w:pPr>
+              <w:rPr>
+                <w:rFonts w:ascii="Times New Roman" w:eastAsia="Times New Roman" w:hAnsi="Times New Roman" w:cs="Times New Roman"/>
+              </w:rPr>
+            </w:pPr>
+            <w:r>
+              <w:rPr>
+                <w:rFonts w:ascii="Times New Roman" w:eastAsia="Times New Roman" w:hAnsi="Times New Roman" w:cs="Times New Roman"/>
               </w:rPr>
               <w:t xml:space="preserve"> Mikael Sundstrom – 100%</w:t>
             </w:r>
@@ -2030,70 +1693,44 @@
             </w:r>
             <w:r>
               <w:rPr>
-                <w:rFonts w:ascii="Times New Roman" w:hAnsi="Times New Roman" w:eastAsia="Times New Roman" w:cs="Times New Roman"/>
-                <w:b w:val="0"/>
-                <w:bCs w:val="0"/>
-                <w:i w:val="0"/>
-                <w:iCs w:val="0"/>
-                <w:noProof w:val="0"/>
-                <w:sz w:val="24"/>
-                <w:szCs w:val="24"/>
-                <w:lang w:val="en-CA"/>
+                <w:rFonts w:ascii="Times New Roman" w:eastAsia="Times New Roman" w:hAnsi="Times New Roman" w:cs="Times New Roman"/>
               </w:rPr>
               <w:t xml:space="preserve"> Sulman Ali – 100%</w:t>
             </w:r>
           </w:p>
-          <w:p wp14:textId="06A097C8">
-            <w:pPr>
-              <w:rPr>
-                <w:rFonts w:ascii="Times New Roman" w:hAnsi="Times New Roman" w:eastAsia="Times New Roman" w:cs="Times New Roman"/>
-                <w:b w:val="0"/>
-                <w:bCs w:val="0"/>
-                <w:i w:val="0"/>
-                <w:iCs w:val="0"/>
-                <w:noProof w:val="0"/>
-                <w:sz w:val="24"/>
-                <w:szCs w:val="24"/>
-                <w:lang w:val="en-CA"/>
-              </w:rPr>
-            </w:pPr>
-            <w:r>
-              <w:rPr>
-                <w:rFonts w:ascii="Times New Roman" w:hAnsi="Times New Roman" w:eastAsia="Times New Roman" w:cs="Times New Roman"/>
-                <w:b w:val="0"/>
-                <w:bCs w:val="0"/>
-                <w:i w:val="0"/>
-                <w:iCs w:val="0"/>
-                <w:noProof w:val="0"/>
-                <w:sz w:val="24"/>
-                <w:szCs w:val="24"/>
-                <w:lang w:val="en-CA"/>
+          <w:p>
+            <w:pPr>
+              <w:rPr>
+                <w:rFonts w:ascii="Times New Roman" w:eastAsia="Times New Roman" w:hAnsi="Times New Roman" w:cs="Times New Roman"/>
+              </w:rPr>
+            </w:pPr>
+            <w:r>
+              <w:rPr>
+                <w:rFonts w:ascii="Times New Roman" w:eastAsia="Times New Roman" w:hAnsi="Times New Roman" w:cs="Times New Roman"/>
               </w:rPr>
               <w:t xml:space="preserve"> Oscar Chung – 100%</w:t>
             </w:r>
           </w:p>
-          <w:p wp14:textId="17B6DA42">
-            <w:pPr>
-              <w:pStyle w:val="Normal"/>
-              <w:rPr>
-                <w:rFonts w:ascii="Times New Roman" w:hAnsi="Times New Roman" w:eastAsia="Times New Roman" w:cs="Times New Roman"/>
+          <w:p>
+            <w:pPr>
+              <w:rPr>
+                <w:rFonts w:ascii="Times New Roman" w:eastAsia="Times New Roman" w:hAnsi="Times New Roman" w:cs="Times New Roman"/>
                 <w:spacing w:val="-1"/>
               </w:rPr>
             </w:pPr>
           </w:p>
         </w:tc>
       </w:tr>
-      <w:tr xmlns:wp14="http://schemas.microsoft.com/office/word/2010/wordml" wp14:textId="77777777">
+      <w:tr>
         <w:tc>
           <w:tcPr>
             <w:tcW w:w="2122" w:type="dxa"/>
             <w:shd w:val="clear" w:color="auto" w:fill="FFFAE6"/>
-            <w:tcMar/>
-          </w:tcPr>
-          <w:p wp14:textId="77777777">
-            <w:pPr>
-              <w:rPr>
-                <w:rFonts w:ascii="Times New Roman" w:hAnsi="Times New Roman" w:eastAsia="Times New Roman" w:cs="Times New Roman"/>
+          </w:tcPr>
+          <w:p>
+            <w:pPr>
+              <w:rPr>
+                <w:rFonts w:ascii="Times New Roman" w:eastAsia="Times New Roman" w:hAnsi="Times New Roman" w:cs="Times New Roman"/>
                 <w:b/>
                 <w:bCs/>
                 <w:spacing w:val="-1"/>
@@ -2101,7 +1738,7 @@
             </w:pPr>
             <w:r>
               <w:rPr>
-                <w:rFonts w:ascii="Times New Roman" w:hAnsi="Times New Roman" w:eastAsia="Times New Roman" w:cs="Times New Roman"/>
+                <w:rFonts w:ascii="Times New Roman" w:eastAsia="Times New Roman" w:hAnsi="Times New Roman" w:cs="Times New Roman"/>
                 <w:b/>
                 <w:bCs/>
                 <w:spacing w:val="-1"/>
@@ -2109,10 +1746,10 @@
               <w:t>Potential risks</w:t>
             </w:r>
           </w:p>
-          <w:p wp14:textId="77777777">
-            <w:pPr>
-              <w:rPr>
-                <w:rFonts w:ascii="Times New Roman" w:hAnsi="Times New Roman" w:eastAsia="Times New Roman" w:cs="Times New Roman"/>
+          <w:p>
+            <w:pPr>
+              <w:rPr>
+                <w:rFonts w:ascii="Times New Roman" w:eastAsia="Times New Roman" w:hAnsi="Times New Roman" w:cs="Times New Roman"/>
                 <w:b/>
                 <w:bCs/>
                 <w:spacing w:val="-1"/>
@@ -2123,59 +1760,33 @@
         <w:tc>
           <w:tcPr>
             <w:tcW w:w="5811" w:type="dxa"/>
-            <w:tcMar/>
-          </w:tcPr>
-          <w:p wp14:textId="1BD8E301">
-            <w:pPr>
-              <w:rPr>
-                <w:rFonts w:ascii="Times New Roman" w:hAnsi="Times New Roman" w:eastAsia="Times New Roman" w:cs="Times New Roman"/>
-                <w:spacing w:val="-1"/>
-              </w:rPr>
-            </w:pPr>
-            <w:r>
-              <w:rPr>
-                <w:rFonts w:ascii="Times New Roman" w:hAnsi="Times New Roman" w:eastAsia="Times New Roman" w:cs="Times New Roman"/>
-              </w:rPr>
-              <w:t xml:space="preserve">Use-Cases must be </w:t>
-            </w:r>
-            <w:r>
-              <w:rPr>
-                <w:rFonts w:ascii="Times New Roman" w:hAnsi="Times New Roman" w:eastAsia="Times New Roman" w:cs="Times New Roman"/>
-              </w:rPr>
-              <w:t>finalized</w:t>
-            </w:r>
-            <w:r>
-              <w:rPr>
-                <w:rFonts w:ascii="Times New Roman" w:hAnsi="Times New Roman" w:eastAsia="Times New Roman" w:cs="Times New Roman"/>
-              </w:rPr>
-              <w:t xml:space="preserve"> in a manner that can be </w:t>
-            </w:r>
-            <w:r>
-              <w:rPr>
-                <w:rFonts w:ascii="Times New Roman" w:hAnsi="Times New Roman" w:eastAsia="Times New Roman" w:cs="Times New Roman"/>
-              </w:rPr>
-              <w:t>reflected</w:t>
-            </w:r>
-            <w:r>
-              <w:rPr>
-                <w:rFonts w:ascii="Times New Roman" w:hAnsi="Times New Roman" w:eastAsia="Times New Roman" w:cs="Times New Roman"/>
-              </w:rPr>
-              <w:t xml:space="preserve"> in the project.</w:t>
+          </w:tcPr>
+          <w:p>
+            <w:pPr>
+              <w:rPr>
+                <w:rFonts w:ascii="Times New Roman" w:eastAsia="Times New Roman" w:hAnsi="Times New Roman" w:cs="Times New Roman"/>
+                <w:spacing w:val="-1"/>
+              </w:rPr>
+            </w:pPr>
+            <w:r>
+              <w:rPr>
+                <w:rFonts w:ascii="Times New Roman" w:eastAsia="Times New Roman" w:hAnsi="Times New Roman" w:cs="Times New Roman"/>
+              </w:rPr>
+              <w:t>Use-Cases must be finalized in a manner that can be reflected in the project.</w:t>
             </w:r>
           </w:p>
         </w:tc>
       </w:tr>
-      <w:tr xmlns:wp14="http://schemas.microsoft.com/office/word/2010/wordml" wp14:textId="77777777">
+      <w:tr>
         <w:tc>
           <w:tcPr>
             <w:tcW w:w="2122" w:type="dxa"/>
             <w:shd w:val="clear" w:color="auto" w:fill="FFFAE6"/>
-            <w:tcMar/>
-          </w:tcPr>
-          <w:p wp14:textId="77777777">
-            <w:pPr>
-              <w:rPr>
-                <w:rFonts w:ascii="Times New Roman" w:hAnsi="Times New Roman" w:eastAsia="Times New Roman" w:cs="Times New Roman"/>
+          </w:tcPr>
+          <w:p>
+            <w:pPr>
+              <w:rPr>
+                <w:rFonts w:ascii="Times New Roman" w:eastAsia="Times New Roman" w:hAnsi="Times New Roman" w:cs="Times New Roman"/>
                 <w:b/>
                 <w:bCs/>
                 <w:spacing w:val="-1"/>
@@ -2183,7 +1794,7 @@
             </w:pPr>
             <w:r>
               <w:rPr>
-                <w:rFonts w:ascii="Times New Roman" w:hAnsi="Times New Roman" w:eastAsia="Times New Roman" w:cs="Times New Roman"/>
+                <w:rFonts w:ascii="Times New Roman" w:eastAsia="Times New Roman" w:hAnsi="Times New Roman" w:cs="Times New Roman"/>
                 <w:b/>
                 <w:bCs/>
                 <w:spacing w:val="-1"/>
@@ -2191,10 +1802,10 @@
               <w:t>Mitigations</w:t>
             </w:r>
           </w:p>
-          <w:p wp14:textId="77777777">
-            <w:pPr>
-              <w:rPr>
-                <w:rFonts w:ascii="Times New Roman" w:hAnsi="Times New Roman" w:eastAsia="Times New Roman" w:cs="Times New Roman"/>
+          <w:p>
+            <w:pPr>
+              <w:rPr>
+                <w:rFonts w:ascii="Times New Roman" w:eastAsia="Times New Roman" w:hAnsi="Times New Roman" w:cs="Times New Roman"/>
                 <w:b/>
                 <w:bCs/>
                 <w:spacing w:val="-1"/>
@@ -2205,52 +1816,24 @@
         <w:tc>
           <w:tcPr>
             <w:tcW w:w="5811" w:type="dxa"/>
-            <w:tcMar/>
-          </w:tcPr>
-          <w:p wp14:textId="188F0CE9">
-            <w:pPr>
-              <w:pStyle w:val="Normal"/>
-            </w:pPr>
-            <w:r>
-              <w:rPr>
-                <w:rFonts w:ascii="Times New Roman" w:hAnsi="Times New Roman" w:eastAsia="Times New Roman" w:cs="Times New Roman"/>
-                <w:noProof w:val="0"/>
-                <w:sz w:val="24"/>
-                <w:szCs w:val="24"/>
-                <w:lang w:val="en-CA"/>
-              </w:rPr>
-              <w:t xml:space="preserve">Must be as detailed and thorough as possible to set an </w:t>
-            </w:r>
-            <w:r>
-              <w:rPr>
-                <w:rFonts w:ascii="Times New Roman" w:hAnsi="Times New Roman" w:eastAsia="Times New Roman" w:cs="Times New Roman"/>
-                <w:noProof w:val="0"/>
-                <w:sz w:val="24"/>
-                <w:szCs w:val="24"/>
-                <w:lang w:val="en-CA"/>
-              </w:rPr>
-              <w:t>apporiate</w:t>
-            </w:r>
-            <w:r>
-              <w:rPr>
-                <w:rFonts w:ascii="Times New Roman" w:hAnsi="Times New Roman" w:eastAsia="Times New Roman" w:cs="Times New Roman"/>
-                <w:noProof w:val="0"/>
-                <w:sz w:val="24"/>
-                <w:szCs w:val="24"/>
-                <w:lang w:val="en-CA"/>
-              </w:rPr>
-              <w:t xml:space="preserve"> framework.</w:t>
+          </w:tcPr>
+          <w:p>
+            <w:r>
+              <w:rPr>
+                <w:rFonts w:ascii="Times New Roman" w:eastAsia="Times New Roman" w:hAnsi="Times New Roman" w:cs="Times New Roman"/>
+              </w:rPr>
+              <w:t>Must be as detailed and thorough as possible to set an apporiate framework.</w:t>
             </w:r>
           </w:p>
         </w:tc>
       </w:tr>
     </w:tbl>
-    <w:p xmlns:wp14="http://schemas.microsoft.com/office/word/2010/wordml" wp14:textId="77777777">
+    <w:p>
       <w:pPr>
         <w:spacing w:before="480"/>
         <w:outlineLvl w:val="2"/>
         <w:rPr>
-          <w:rFonts w:ascii="Times New Roman" w:hAnsi="Times New Roman" w:eastAsia="Times New Roman" w:cs="Times New Roman"/>
+          <w:rFonts w:ascii="Times New Roman" w:eastAsia="Times New Roman" w:hAnsi="Times New Roman" w:cs="Times New Roman"/>
           <w:b/>
           <w:bCs/>
           <w:spacing w:val="-1"/>
@@ -2259,11 +1842,11 @@
         </w:rPr>
       </w:pPr>
     </w:p>
-    <w:p xmlns:wp14="http://schemas.microsoft.com/office/word/2010/wordml" wp14:textId="77777777">
+    <w:p>
       <w:pPr>
         <w:outlineLvl w:val="1"/>
         <w:rPr>
-          <w:rFonts w:ascii="Times New Roman" w:hAnsi="Times New Roman" w:eastAsia="Times New Roman" w:cs="Times New Roman"/>
+          <w:rFonts w:ascii="Times New Roman" w:eastAsia="Times New Roman" w:hAnsi="Times New Roman" w:cs="Times New Roman"/>
           <w:b/>
           <w:bCs/>
           <w:spacing w:val="-2"/>
@@ -2273,7 +1856,7 @@
       </w:pPr>
       <w:r>
         <w:rPr>
-          <w:rFonts w:ascii="Times New Roman" w:hAnsi="Times New Roman" w:eastAsia="Times New Roman" w:cs="Times New Roman"/>
+          <w:rFonts w:ascii="Times New Roman" w:eastAsia="Times New Roman" w:hAnsi="Times New Roman" w:cs="Times New Roman"/>
           <w:b/>
           <w:bCs/>
           <w:spacing w:val="-2"/>
@@ -2284,7 +1867,7 @@
       </w:r>
       <w:r>
         <w:rPr>
-          <w:rFonts w:ascii="Times New Roman" w:hAnsi="Times New Roman" w:eastAsia="Times New Roman" w:cs="Times New Roman"/>
+          <w:rFonts w:ascii="Times New Roman" w:eastAsia="Times New Roman" w:hAnsi="Times New Roman" w:cs="Times New Roman"/>
           <w:b/>
           <w:bCs/>
           <w:spacing w:val="-2"/>
@@ -2295,7 +1878,7 @@
       </w:r>
       <w:r>
         <w:rPr>
-          <w:rFonts w:ascii="Times New Roman" w:hAnsi="Times New Roman" w:eastAsia="Times New Roman" w:cs="Times New Roman"/>
+          <w:rFonts w:ascii="Times New Roman" w:eastAsia="Times New Roman" w:hAnsi="Times New Roman" w:cs="Times New Roman"/>
           <w:b/>
           <w:bCs/>
           <w:spacing w:val="-2"/>
@@ -2306,7 +1889,7 @@
       </w:r>
       <w:r>
         <w:rPr>
-          <w:rFonts w:ascii="Times New Roman" w:hAnsi="Times New Roman" w:eastAsia="Times New Roman" w:cs="Times New Roman"/>
+          <w:rFonts w:ascii="Times New Roman" w:eastAsia="Times New Roman" w:hAnsi="Times New Roman" w:cs="Times New Roman"/>
           <w:b/>
           <w:bCs/>
           <w:noProof/>
@@ -2315,7 +1898,7 @@
           <w:szCs w:val="34"/>
         </w:rPr>
         <w:drawing>
-          <wp:inline xmlns:wp14="http://schemas.microsoft.com/office/word/2010/wordprocessingDrawing" distT="0" distB="0" distL="0" distR="0" wp14:anchorId="32E6F778" wp14:editId="7777777">
+          <wp:inline distT="0" distB="0" distL="0" distR="0" wp14:anchorId="32E6F778" wp14:editId="07777777">
             <wp:extent cx="178594" cy="178594"/>
             <wp:effectExtent l="0" t="0" r="0" b="0"/>
             <wp:docPr id="306956271" name="Picture 1" descr=":books:"/>
@@ -2365,7 +1948,7 @@
       </w:r>
       <w:r>
         <w:rPr>
-          <w:rFonts w:ascii="Times New Roman" w:hAnsi="Times New Roman" w:eastAsia="Times New Roman" w:cs="Times New Roman"/>
+          <w:rFonts w:ascii="Times New Roman" w:eastAsia="Times New Roman" w:hAnsi="Times New Roman" w:cs="Times New Roman"/>
           <w:b/>
           <w:bCs/>
           <w:spacing w:val="-2"/>
@@ -2376,7 +1959,7 @@
       </w:r>
       <w:r>
         <w:rPr>
-          <w:rFonts w:ascii="Times New Roman" w:hAnsi="Times New Roman" w:eastAsia="Times New Roman" w:cs="Times New Roman"/>
+          <w:rFonts w:ascii="Times New Roman" w:eastAsia="Times New Roman" w:hAnsi="Times New Roman" w:cs="Times New Roman"/>
           <w:b/>
           <w:bCs/>
           <w:spacing w:val="-2"/>
@@ -2386,76 +1969,69 @@
         <w:t> Sprint planning resources</w:t>
       </w:r>
     </w:p>
-    <w:p xmlns:wp14="http://schemas.microsoft.com/office/word/2010/wordml" wp14:textId="6941B571">
+    <w:p>
       <w:pPr>
         <w:numPr>
           <w:ilvl w:val="0"/>
           <w:numId w:val="5"/>
         </w:numPr>
         <w:rPr>
-          <w:rFonts w:ascii="Times New Roman" w:hAnsi="Times New Roman" w:eastAsia="Times New Roman" w:cs="Times New Roman"/>
+          <w:rFonts w:ascii="Times New Roman" w:eastAsia="Times New Roman" w:hAnsi="Times New Roman" w:cs="Times New Roman"/>
           <w:spacing w:val="-1"/>
         </w:rPr>
       </w:pPr>
       <w:r>
         <w:rPr>
-          <w:rFonts w:ascii="Times New Roman" w:hAnsi="Times New Roman" w:eastAsia="Times New Roman" w:cs="Times New Roman"/>
+          <w:rFonts w:ascii="Times New Roman" w:eastAsia="Times New Roman" w:hAnsi="Times New Roman" w:cs="Times New Roman"/>
         </w:rPr>
         <w:t>UML Diagram’s with Lucid Chart</w:t>
       </w:r>
     </w:p>
-    <w:p xmlns:wp14="http://schemas.microsoft.com/office/word/2010/wordml" wp14:textId="3A9A9438">
+    <w:p>
       <w:pPr>
         <w:numPr>
           <w:ilvl w:val="0"/>
           <w:numId w:val="5"/>
         </w:numPr>
         <w:rPr>
-          <w:rFonts w:ascii="Times New Roman" w:hAnsi="Times New Roman" w:eastAsia="Times New Roman" w:cs="Times New Roman"/>
+          <w:rFonts w:ascii="Times New Roman" w:eastAsia="Times New Roman" w:hAnsi="Times New Roman" w:cs="Times New Roman"/>
           <w:spacing w:val="-1"/>
         </w:rPr>
       </w:pPr>
       <w:r>
         <w:rPr>
-          <w:rFonts w:ascii="Times New Roman" w:hAnsi="Times New Roman" w:eastAsia="Times New Roman" w:cs="Times New Roman"/>
-        </w:rPr>
-        <w:t>OneDrive</w:t>
-      </w:r>
-      <w:r>
-        <w:rPr>
-          <w:rFonts w:ascii="Times New Roman" w:hAnsi="Times New Roman" w:eastAsia="Times New Roman" w:cs="Times New Roman"/>
-        </w:rPr>
-        <w:t xml:space="preserve"> Folder for Document Editing</w:t>
+          <w:rFonts w:ascii="Times New Roman" w:eastAsia="Times New Roman" w:hAnsi="Times New Roman" w:cs="Times New Roman"/>
+        </w:rPr>
+        <w:t>OneDrive Folder for Document Editing</w:t>
       </w:r>
     </w:p>
     <w:p>
       <w:pPr>
-        <w:pStyle w:val="Normal"/>
         <w:numPr>
           <w:ilvl w:val="0"/>
           <w:numId w:val="5"/>
         </w:numPr>
         <w:rPr>
-          <w:rFonts w:ascii="Times New Roman" w:hAnsi="Times New Roman" w:eastAsia="Times New Roman" w:cs="Times New Roman"/>
+          <w:rFonts w:ascii="Times New Roman" w:eastAsia="Times New Roman" w:hAnsi="Times New Roman" w:cs="Times New Roman"/>
         </w:rPr>
       </w:pPr>
       <w:r>
         <w:rPr>
-          <w:rFonts w:ascii="Times New Roman" w:hAnsi="Times New Roman" w:eastAsia="Times New Roman" w:cs="Times New Roman"/>
+          <w:rFonts w:ascii="Times New Roman" w:eastAsia="Times New Roman" w:hAnsi="Times New Roman" w:cs="Times New Roman"/>
         </w:rPr>
         <w:t>Canvas Notes</w:t>
       </w:r>
     </w:p>
-    <w:p xmlns:wp14="http://schemas.microsoft.com/office/word/2010/wordml" wp14:textId="77777777">
-      <w:pPr>
-        <w:rPr>
-          <w:rFonts w:ascii="Times New Roman" w:hAnsi="Times New Roman" w:eastAsia="Times New Roman" w:cs="Times New Roman"/>
+    <w:p>
+      <w:pPr>
+        <w:rPr>
+          <w:rFonts w:ascii="Times New Roman" w:eastAsia="Times New Roman" w:hAnsi="Times New Roman" w:cs="Times New Roman"/>
         </w:rPr>
       </w:pPr>
     </w:p>
-    <w:p xmlns:wp14="http://schemas.microsoft.com/office/word/2010/wordml" wp14:textId="77777777"/>
+    <w:p/>
     <w:sectPr>
-      <w:pgSz w:w="12240" w:h="15840" w:orient="portrait"/>
+      <w:pgSz w:w="12240" w:h="15840"/>
       <w:pgMar w:top="1440" w:right="1440" w:bottom="1440" w:left="1440" w:header="708" w:footer="708" w:gutter="0"/>
       <w:cols w:space="708"/>
       <w:docGrid w:linePitch="360"/>
@@ -2465,45 +2041,51 @@
 </file>
 
 <file path=word/endnotes.xml><?xml version="1.0" encoding="utf-8"?>
-<w:endnotes xmlns:wpc="http://schemas.microsoft.com/office/word/2010/wordprocessingCanvas" xmlns:cx="http://schemas.microsoft.com/office/drawing/2014/chartex" xmlns:cx1="http://schemas.microsoft.com/office/drawing/2015/9/8/chartex" xmlns:cx2="http://schemas.microsoft.com/office/drawing/2015/10/21/chartex" xmlns:cx3="http://schemas.microsoft.com/office/drawing/2016/5/9/chartex" xmlns:cx4="http://schemas.microsoft.com/office/drawing/2016/5/10/chartex" xmlns:cx5="http://schemas.microsoft.com/office/drawing/2016/5/11/chartex" xmlns:cx6="http://schemas.microsoft.com/office/drawing/2016/5/12/chartex" xmlns:cx7="http://schemas.microsoft.com/office/drawing/2016/5/13/chartex" xmlns:cx8="http://schemas.microsoft.com/office/drawing/2016/5/14/chartex" xmlns:mc="http://schemas.openxmlformats.org/markup-compatibility/2006" xmlns:aink="http://schemas.microsoft.com/office/drawing/2016/ink" xmlns:am3d="http://schemas.microsoft.com/office/drawing/2017/model3d" xmlns:o="urn:schemas-microsoft-com:office:office" xmlns:oel="http://schemas.microsoft.com/office/2019/extlst" xmlns:r="http://schemas.openxmlformats.org/officeDocument/2006/relationships" xmlns:m="http://schemas.openxmlformats.org/officeDocument/2006/math" xmlns:v="urn:schemas-microsoft-com:vml" xmlns:wp14="http://schemas.microsoft.com/office/word/2010/wordprocessingDrawing" xmlns:wp="http://schemas.openxmlformats.org/drawingml/2006/wordprocessingDrawing" xmlns:w10="urn:schemas-microsoft-com:office:word" xmlns:w="http://schemas.openxmlformats.org/wordprocessingml/2006/main" xmlns:w14="http://schemas.microsoft.com/office/word/2010/wordml" xmlns:w15="http://schemas.microsoft.com/office/word/2012/wordml" xmlns:w16cex="http://schemas.microsoft.com/office/word/2018/wordml/cex" xmlns:w16cid="http://schemas.microsoft.com/office/word/2016/wordml/cid" xmlns:w16="http://schemas.microsoft.com/office/word/2018/wordml" xmlns:w16sdtdh="http://schemas.microsoft.com/office/word/2020/wordml/sdtdatahash" xmlns:w16se="http://schemas.microsoft.com/office/word/2015/wordml/symex" xmlns:wpg="http://schemas.microsoft.com/office/word/2010/wordprocessingGroup" xmlns:wpi="http://schemas.microsoft.com/office/word/2010/wordprocessingInk" xmlns:wne="http://schemas.microsoft.com/office/word/2006/wordml" xmlns:wps="http://schemas.microsoft.com/office/word/2010/wordprocessingShape" mc:Ignorable="w14 w15 w16se w16cid w16 w16cex w16sdtdh wp14">
+<w:endnotes xmlns:wpc="http://schemas.microsoft.com/office/word/2010/wordprocessingCanvas" xmlns:cx="http://schemas.microsoft.com/office/drawing/2014/chartex" xmlns:cx1="http://schemas.microsoft.com/office/drawing/2015/9/8/chartex" xmlns:cx2="http://schemas.microsoft.com/office/drawing/2015/10/21/chartex" xmlns:cx3="http://schemas.microsoft.com/office/drawing/2016/5/9/chartex" xmlns:cx4="http://schemas.microsoft.com/office/drawing/2016/5/10/chartex" xmlns:cx5="http://schemas.microsoft.com/office/drawing/2016/5/11/chartex" xmlns:cx6="http://schemas.microsoft.com/office/drawing/2016/5/12/chartex" xmlns:cx7="http://schemas.microsoft.com/office/drawing/2016/5/13/chartex" xmlns:cx8="http://schemas.microsoft.com/office/drawing/2016/5/14/chartex" xmlns:mc="http://schemas.openxmlformats.org/markup-compatibility/2006" xmlns:aink="http://schemas.microsoft.com/office/drawing/2016/ink" xmlns:am3d="http://schemas.microsoft.com/office/drawing/2017/model3d" xmlns:o="urn:schemas-microsoft-com:office:office" xmlns:oel="http://schemas.microsoft.com/office/2019/extlst" xmlns:r="http://schemas.openxmlformats.org/officeDocument/2006/relationships" xmlns:m="http://schemas.openxmlformats.org/officeDocument/2006/math" xmlns:v="urn:schemas-microsoft-com:vml" xmlns:wp14="http://schemas.microsoft.com/office/word/2010/wordprocessingDrawing" xmlns:wp="http://schemas.openxmlformats.org/drawingml/2006/wordprocessingDrawing" xmlns:w10="urn:schemas-microsoft-com:office:word" xmlns:w="http://schemas.openxmlformats.org/wordprocessingml/2006/main" xmlns:w14="http://schemas.microsoft.com/office/word/2010/wordml" xmlns:w15="http://schemas.microsoft.com/office/word/2012/wordml" xmlns:w16cex="http://schemas.microsoft.com/office/word/2018/wordml/cex" xmlns:w16cid="http://schemas.microsoft.com/office/word/2016/wordml/cid" xmlns:w16="http://schemas.microsoft.com/office/word/2018/wordml" xmlns:w16du="http://schemas.microsoft.com/office/word/2023/wordml/word16du" xmlns:w16sdtdh="http://schemas.microsoft.com/office/word/2020/wordml/sdtdatahash" xmlns:w16se="http://schemas.microsoft.com/office/word/2015/wordml/symex" xmlns:wpg="http://schemas.microsoft.com/office/word/2010/wordprocessingGroup" xmlns:wpi="http://schemas.microsoft.com/office/word/2010/wordprocessingInk" xmlns:wne="http://schemas.microsoft.com/office/word/2006/wordml" xmlns:wps="http://schemas.microsoft.com/office/word/2010/wordprocessingShape" mc:Ignorable="w14 w15 w16se w16cid w16 w16cex w16sdtdh w16du wp14">
   <w:endnote w:type="separator" w:id="-1">
-    <w:p xmlns:wp14="http://schemas.microsoft.com/office/word/2010/wordml" wp14:textId="77777777">
+    <w:p>
       <w:r>
         <w:separator/>
       </w:r>
     </w:p>
   </w:endnote>
   <w:endnote w:type="continuationSeparator" w:id="0">
-    <w:p xmlns:wp14="http://schemas.microsoft.com/office/word/2010/wordml" wp14:textId="77777777">
+    <w:p>
       <w:r>
         <w:continuationSeparator/>
       </w:r>
     </w:p>
   </w:endnote>
+  <w:endnote w:type="continuationNotice" w:id="1">
+    <w:p/>
+  </w:endnote>
 </w:endnotes>
 </file>
 
 <file path=word/footnotes.xml><?xml version="1.0" encoding="utf-8"?>
-<w:footnotes xmlns:wpc="http://schemas.microsoft.com/office/word/2010/wordprocessingCanvas" xmlns:cx="http://schemas.microsoft.com/office/drawing/2014/chartex" xmlns:cx1="http://schemas.microsoft.com/office/drawing/2015/9/8/chartex" xmlns:cx2="http://schemas.microsoft.com/office/drawing/2015/10/21/chartex" xmlns:cx3="http://schemas.microsoft.com/office/drawing/2016/5/9/chartex" xmlns:cx4="http://schemas.microsoft.com/office/drawing/2016/5/10/chartex" xmlns:cx5="http://schemas.microsoft.com/office/drawing/2016/5/11/chartex" xmlns:cx6="http://schemas.microsoft.com/office/drawing/2016/5/12/chartex" xmlns:cx7="http://schemas.microsoft.com/office/drawing/2016/5/13/chartex" xmlns:cx8="http://schemas.microsoft.com/office/drawing/2016/5/14/chartex" xmlns:mc="http://schemas.openxmlformats.org/markup-compatibility/2006" xmlns:aink="http://schemas.microsoft.com/office/drawing/2016/ink" xmlns:am3d="http://schemas.microsoft.com/office/drawing/2017/model3d" xmlns:o="urn:schemas-microsoft-com:office:office" xmlns:oel="http://schemas.microsoft.com/office/2019/extlst" xmlns:r="http://schemas.openxmlformats.org/officeDocument/2006/relationships" xmlns:m="http://schemas.openxmlformats.org/officeDocument/2006/math" xmlns:v="urn:schemas-microsoft-com:vml" xmlns:wp14="http://schemas.microsoft.com/office/word/2010/wordprocessingDrawing" xmlns:wp="http://schemas.openxmlformats.org/drawingml/2006/wordprocessingDrawing" xmlns:w10="urn:schemas-microsoft-com:office:word" xmlns:w="http://schemas.openxmlformats.org/wordprocessingml/2006/main" xmlns:w14="http://schemas.microsoft.com/office/word/2010/wordml" xmlns:w15="http://schemas.microsoft.com/office/word/2012/wordml" xmlns:w16cex="http://schemas.microsoft.com/office/word/2018/wordml/cex" xmlns:w16cid="http://schemas.microsoft.com/office/word/2016/wordml/cid" xmlns:w16="http://schemas.microsoft.com/office/word/2018/wordml" xmlns:w16sdtdh="http://schemas.microsoft.com/office/word/2020/wordml/sdtdatahash" xmlns:w16se="http://schemas.microsoft.com/office/word/2015/wordml/symex" xmlns:wpg="http://schemas.microsoft.com/office/word/2010/wordprocessingGroup" xmlns:wpi="http://schemas.microsoft.com/office/word/2010/wordprocessingInk" xmlns:wne="http://schemas.microsoft.com/office/word/2006/wordml" xmlns:wps="http://schemas.microsoft.com/office/word/2010/wordprocessingShape" mc:Ignorable="w14 w15 w16se w16cid w16 w16cex w16sdtdh wp14">
+<w:footnotes xmlns:wpc="http://schemas.microsoft.com/office/word/2010/wordprocessingCanvas" xmlns:cx="http://schemas.microsoft.com/office/drawing/2014/chartex" xmlns:cx1="http://schemas.microsoft.com/office/drawing/2015/9/8/chartex" xmlns:cx2="http://schemas.microsoft.com/office/drawing/2015/10/21/chartex" xmlns:cx3="http://schemas.microsoft.com/office/drawing/2016/5/9/chartex" xmlns:cx4="http://schemas.microsoft.com/office/drawing/2016/5/10/chartex" xmlns:cx5="http://schemas.microsoft.com/office/drawing/2016/5/11/chartex" xmlns:cx6="http://schemas.microsoft.com/office/drawing/2016/5/12/chartex" xmlns:cx7="http://schemas.microsoft.com/office/drawing/2016/5/13/chartex" xmlns:cx8="http://schemas.microsoft.com/office/drawing/2016/5/14/chartex" xmlns:mc="http://schemas.openxmlformats.org/markup-compatibility/2006" xmlns:aink="http://schemas.microsoft.com/office/drawing/2016/ink" xmlns:am3d="http://schemas.microsoft.com/office/drawing/2017/model3d" xmlns:o="urn:schemas-microsoft-com:office:office" xmlns:oel="http://schemas.microsoft.com/office/2019/extlst" xmlns:r="http://schemas.openxmlformats.org/officeDocument/2006/relationships" xmlns:m="http://schemas.openxmlformats.org/officeDocument/2006/math" xmlns:v="urn:schemas-microsoft-com:vml" xmlns:wp14="http://schemas.microsoft.com/office/word/2010/wordprocessingDrawing" xmlns:wp="http://schemas.openxmlformats.org/drawingml/2006/wordprocessingDrawing" xmlns:w10="urn:schemas-microsoft-com:office:word" xmlns:w="http://schemas.openxmlformats.org/wordprocessingml/2006/main" xmlns:w14="http://schemas.microsoft.com/office/word/2010/wordml" xmlns:w15="http://schemas.microsoft.com/office/word/2012/wordml" xmlns:w16cex="http://schemas.microsoft.com/office/word/2018/wordml/cex" xmlns:w16cid="http://schemas.microsoft.com/office/word/2016/wordml/cid" xmlns:w16="http://schemas.microsoft.com/office/word/2018/wordml" xmlns:w16du="http://schemas.microsoft.com/office/word/2023/wordml/word16du" xmlns:w16sdtdh="http://schemas.microsoft.com/office/word/2020/wordml/sdtdatahash" xmlns:w16se="http://schemas.microsoft.com/office/word/2015/wordml/symex" xmlns:wpg="http://schemas.microsoft.com/office/word/2010/wordprocessingGroup" xmlns:wpi="http://schemas.microsoft.com/office/word/2010/wordprocessingInk" xmlns:wne="http://schemas.microsoft.com/office/word/2006/wordml" xmlns:wps="http://schemas.microsoft.com/office/word/2010/wordprocessingShape" mc:Ignorable="w14 w15 w16se w16cid w16 w16cex w16sdtdh w16du wp14">
   <w:footnote w:type="separator" w:id="-1">
-    <w:p xmlns:wp14="http://schemas.microsoft.com/office/word/2010/wordml" wp14:textId="77777777">
+    <w:p>
       <w:r>
         <w:separator/>
       </w:r>
     </w:p>
   </w:footnote>
   <w:footnote w:type="continuationSeparator" w:id="0">
-    <w:p xmlns:wp14="http://schemas.microsoft.com/office/word/2010/wordml" wp14:textId="77777777">
+    <w:p>
       <w:r>
         <w:continuationSeparator/>
       </w:r>
     </w:p>
   </w:footnote>
+  <w:footnote w:type="continuationNotice" w:id="1">
+    <w:p/>
+  </w:footnote>
 </w:footnotes>
 </file>
 
 <file path=word/numbering.xml><?xml version="1.0" encoding="utf-8"?>
-<w:numbering xmlns:wpc="http://schemas.microsoft.com/office/word/2010/wordprocessingCanvas" xmlns:cx="http://schemas.microsoft.com/office/drawing/2014/chartex" xmlns:cx1="http://schemas.microsoft.com/office/drawing/2015/9/8/chartex" xmlns:cx2="http://schemas.microsoft.com/office/drawing/2015/10/21/chartex" xmlns:cx3="http://schemas.microsoft.com/office/drawing/2016/5/9/chartex" xmlns:cx4="http://schemas.microsoft.com/office/drawing/2016/5/10/chartex" xmlns:cx5="http://schemas.microsoft.com/office/drawing/2016/5/11/chartex" xmlns:cx6="http://schemas.microsoft.com/office/drawing/2016/5/12/chartex" xmlns:cx7="http://schemas.microsoft.com/office/drawing/2016/5/13/chartex" xmlns:cx8="http://schemas.microsoft.com/office/drawing/2016/5/14/chartex" xmlns:mc="http://schemas.openxmlformats.org/markup-compatibility/2006" xmlns:aink="http://schemas.microsoft.com/office/drawing/2016/ink" xmlns:am3d="http://schemas.microsoft.com/office/drawing/2017/model3d" xmlns:o="urn:schemas-microsoft-com:office:office" xmlns:oel="http://schemas.microsoft.com/office/2019/extlst" xmlns:r="http://schemas.openxmlformats.org/officeDocument/2006/relationships" xmlns:m="http://schemas.openxmlformats.org/officeDocument/2006/math" xmlns:v="urn:schemas-microsoft-com:vml" xmlns:wp14="http://schemas.microsoft.com/office/word/2010/wordprocessingDrawing" xmlns:wp="http://schemas.openxmlformats.org/drawingml/2006/wordprocessingDrawing" xmlns:w10="urn:schemas-microsoft-com:office:word" xmlns:w="http://schemas.openxmlformats.org/wordprocessingml/2006/main" xmlns:w14="http://schemas.microsoft.com/office/word/2010/wordml" xmlns:w15="http://schemas.microsoft.com/office/word/2012/wordml" xmlns:w16cex="http://schemas.microsoft.com/office/word/2018/wordml/cex" xmlns:w16cid="http://schemas.microsoft.com/office/word/2016/wordml/cid" xmlns:w16="http://schemas.microsoft.com/office/word/2018/wordml" xmlns:w16sdtdh="http://schemas.microsoft.com/office/word/2020/wordml/sdtdatahash" xmlns:w16se="http://schemas.microsoft.com/office/word/2015/wordml/symex" xmlns:wpg="http://schemas.microsoft.com/office/word/2010/wordprocessingGroup" xmlns:wpi="http://schemas.microsoft.com/office/word/2010/wordprocessingInk" xmlns:wne="http://schemas.microsoft.com/office/word/2006/wordml" xmlns:wps="http://schemas.microsoft.com/office/word/2010/wordprocessingShape" mc:Ignorable="w14 w15 w16se w16cid w16 w16cex w16sdtdh wp14">
+<w:numbering xmlns:wpc="http://schemas.microsoft.com/office/word/2010/wordprocessingCanvas" xmlns:cx="http://schemas.microsoft.com/office/drawing/2014/chartex" xmlns:cx1="http://schemas.microsoft.com/office/drawing/2015/9/8/chartex" xmlns:cx2="http://schemas.microsoft.com/office/drawing/2015/10/21/chartex" xmlns:cx3="http://schemas.microsoft.com/office/drawing/2016/5/9/chartex" xmlns:cx4="http://schemas.microsoft.com/office/drawing/2016/5/10/chartex" xmlns:cx5="http://schemas.microsoft.com/office/drawing/2016/5/11/chartex" xmlns:cx6="http://schemas.microsoft.com/office/drawing/2016/5/12/chartex" xmlns:cx7="http://schemas.microsoft.com/office/drawing/2016/5/13/chartex" xmlns:cx8="http://schemas.microsoft.com/office/drawing/2016/5/14/chartex" xmlns:mc="http://schemas.openxmlformats.org/markup-compatibility/2006" xmlns:aink="http://schemas.microsoft.com/office/drawing/2016/ink" xmlns:am3d="http://schemas.microsoft.com/office/drawing/2017/model3d" xmlns:o="urn:schemas-microsoft-com:office:office" xmlns:oel="http://schemas.microsoft.com/office/2019/extlst" xmlns:r="http://schemas.openxmlformats.org/officeDocument/2006/relationships" xmlns:m="http://schemas.openxmlformats.org/officeDocument/2006/math" xmlns:v="urn:schemas-microsoft-com:vml" xmlns:wp14="http://schemas.microsoft.com/office/word/2010/wordprocessingDrawing" xmlns:wp="http://schemas.openxmlformats.org/drawingml/2006/wordprocessingDrawing" xmlns:w10="urn:schemas-microsoft-com:office:word" xmlns:w="http://schemas.openxmlformats.org/wordprocessingml/2006/main" xmlns:w14="http://schemas.microsoft.com/office/word/2010/wordml" xmlns:w15="http://schemas.microsoft.com/office/word/2012/wordml" xmlns:w16cex="http://schemas.microsoft.com/office/word/2018/wordml/cex" xmlns:w16cid="http://schemas.microsoft.com/office/word/2016/wordml/cid" xmlns:w16="http://schemas.microsoft.com/office/word/2018/wordml" xmlns:w16du="http://schemas.microsoft.com/office/word/2023/wordml/word16du" xmlns:w16sdtdh="http://schemas.microsoft.com/office/word/2020/wordml/sdtdatahash" xmlns:w16se="http://schemas.microsoft.com/office/word/2015/wordml/symex" xmlns:wpg="http://schemas.microsoft.com/office/word/2010/wordprocessingGroup" xmlns:wpi="http://schemas.microsoft.com/office/word/2010/wordprocessingInk" xmlns:wne="http://schemas.microsoft.com/office/word/2006/wordml" xmlns:wps="http://schemas.microsoft.com/office/word/2010/wordprocessingShape" mc:Ignorable="w14 w15 w16se w16cid w16 w16cex w16sdtdh w16du wp14">
   <w:abstractNum w:abstractNumId="0" w15:restartNumberingAfterBreak="0">
     <w:nsid w:val="02133EFE"/>
     <w:multiLevelType w:val="multilevel"/>
@@ -2633,7 +2215,7 @@
         <w:ind w:left="720" w:hanging="360"/>
       </w:pPr>
       <w:rPr>
-        <w:rFonts w:hint="default" w:ascii="Symbol" w:hAnsi="Symbol"/>
+        <w:rFonts w:ascii="Symbol" w:hAnsi="Symbol" w:hint="default"/>
         <w:sz w:val="20"/>
       </w:rPr>
     </w:lvl>
@@ -2649,7 +2231,7 @@
         <w:ind w:left="1440" w:hanging="360"/>
       </w:pPr>
       <w:rPr>
-        <w:rFonts w:hint="default" w:ascii="Symbol" w:hAnsi="Symbol"/>
+        <w:rFonts w:ascii="Symbol" w:hAnsi="Symbol" w:hint="default"/>
         <w:sz w:val="20"/>
       </w:rPr>
     </w:lvl>
@@ -2665,7 +2247,7 @@
         <w:ind w:left="2160" w:hanging="360"/>
       </w:pPr>
       <w:rPr>
-        <w:rFonts w:hint="default" w:ascii="Symbol" w:hAnsi="Symbol"/>
+        <w:rFonts w:ascii="Symbol" w:hAnsi="Symbol" w:hint="default"/>
         <w:sz w:val="20"/>
       </w:rPr>
     </w:lvl>
@@ -2681,7 +2263,7 @@
         <w:ind w:left="2880" w:hanging="360"/>
       </w:pPr>
       <w:rPr>
-        <w:rFonts w:hint="default" w:ascii="Symbol" w:hAnsi="Symbol"/>
+        <w:rFonts w:ascii="Symbol" w:hAnsi="Symbol" w:hint="default"/>
         <w:sz w:val="20"/>
       </w:rPr>
     </w:lvl>
@@ -2697,7 +2279,7 @@
         <w:ind w:left="3600" w:hanging="360"/>
       </w:pPr>
       <w:rPr>
-        <w:rFonts w:hint="default" w:ascii="Symbol" w:hAnsi="Symbol"/>
+        <w:rFonts w:ascii="Symbol" w:hAnsi="Symbol" w:hint="default"/>
         <w:sz w:val="20"/>
       </w:rPr>
     </w:lvl>
@@ -2713,7 +2295,7 @@
         <w:ind w:left="4320" w:hanging="360"/>
       </w:pPr>
       <w:rPr>
-        <w:rFonts w:hint="default" w:ascii="Symbol" w:hAnsi="Symbol"/>
+        <w:rFonts w:ascii="Symbol" w:hAnsi="Symbol" w:hint="default"/>
         <w:sz w:val="20"/>
       </w:rPr>
     </w:lvl>
@@ -2729,7 +2311,7 @@
         <w:ind w:left="5040" w:hanging="360"/>
       </w:pPr>
       <w:rPr>
-        <w:rFonts w:hint="default" w:ascii="Symbol" w:hAnsi="Symbol"/>
+        <w:rFonts w:ascii="Symbol" w:hAnsi="Symbol" w:hint="default"/>
         <w:sz w:val="20"/>
       </w:rPr>
     </w:lvl>
@@ -2745,7 +2327,7 @@
         <w:ind w:left="5760" w:hanging="360"/>
       </w:pPr>
       <w:rPr>
-        <w:rFonts w:hint="default" w:ascii="Symbol" w:hAnsi="Symbol"/>
+        <w:rFonts w:ascii="Symbol" w:hAnsi="Symbol" w:hint="default"/>
         <w:sz w:val="20"/>
       </w:rPr>
     </w:lvl>
@@ -2761,7 +2343,7 @@
         <w:ind w:left="6480" w:hanging="360"/>
       </w:pPr>
       <w:rPr>
-        <w:rFonts w:hint="default" w:ascii="Symbol" w:hAnsi="Symbol"/>
+        <w:rFonts w:ascii="Symbol" w:hAnsi="Symbol" w:hint="default"/>
         <w:sz w:val="20"/>
       </w:rPr>
     </w:lvl>
@@ -2782,7 +2364,7 @@
         <w:ind w:left="720" w:hanging="360"/>
       </w:pPr>
       <w:rPr>
-        <w:rFonts w:hint="default" w:ascii="Symbol" w:hAnsi="Symbol"/>
+        <w:rFonts w:ascii="Symbol" w:hAnsi="Symbol" w:hint="default"/>
         <w:sz w:val="20"/>
       </w:rPr>
     </w:lvl>
@@ -2798,7 +2380,7 @@
         <w:ind w:left="1440" w:hanging="360"/>
       </w:pPr>
       <w:rPr>
-        <w:rFonts w:hint="default" w:ascii="Symbol" w:hAnsi="Symbol"/>
+        <w:rFonts w:ascii="Symbol" w:hAnsi="Symbol" w:hint="default"/>
         <w:sz w:val="20"/>
       </w:rPr>
     </w:lvl>
@@ -2814,7 +2396,7 @@
         <w:ind w:left="2160" w:hanging="360"/>
       </w:pPr>
       <w:rPr>
-        <w:rFonts w:hint="default" w:ascii="Symbol" w:hAnsi="Symbol"/>
+        <w:rFonts w:ascii="Symbol" w:hAnsi="Symbol" w:hint="default"/>
         <w:sz w:val="20"/>
       </w:rPr>
     </w:lvl>
@@ -2830,7 +2412,7 @@
         <w:ind w:left="2880" w:hanging="360"/>
       </w:pPr>
       <w:rPr>
-        <w:rFonts w:hint="default" w:ascii="Symbol" w:hAnsi="Symbol"/>
+        <w:rFonts w:ascii="Symbol" w:hAnsi="Symbol" w:hint="default"/>
         <w:sz w:val="20"/>
       </w:rPr>
     </w:lvl>
@@ -2846,7 +2428,7 @@
         <w:ind w:left="3600" w:hanging="360"/>
       </w:pPr>
       <w:rPr>
-        <w:rFonts w:hint="default" w:ascii="Symbol" w:hAnsi="Symbol"/>
+        <w:rFonts w:ascii="Symbol" w:hAnsi="Symbol" w:hint="default"/>
         <w:sz w:val="20"/>
       </w:rPr>
     </w:lvl>
@@ -2862,7 +2444,7 @@
         <w:ind w:left="4320" w:hanging="360"/>
       </w:pPr>
       <w:rPr>
-        <w:rFonts w:hint="default" w:ascii="Symbol" w:hAnsi="Symbol"/>
+        <w:rFonts w:ascii="Symbol" w:hAnsi="Symbol" w:hint="default"/>
         <w:sz w:val="20"/>
       </w:rPr>
     </w:lvl>
@@ -2878,7 +2460,7 @@
         <w:ind w:left="5040" w:hanging="360"/>
       </w:pPr>
       <w:rPr>
-        <w:rFonts w:hint="default" w:ascii="Symbol" w:hAnsi="Symbol"/>
+        <w:rFonts w:ascii="Symbol" w:hAnsi="Symbol" w:hint="default"/>
         <w:sz w:val="20"/>
       </w:rPr>
     </w:lvl>
@@ -2894,7 +2476,7 @@
         <w:ind w:left="5760" w:hanging="360"/>
       </w:pPr>
       <w:rPr>
-        <w:rFonts w:hint="default" w:ascii="Symbol" w:hAnsi="Symbol"/>
+        <w:rFonts w:ascii="Symbol" w:hAnsi="Symbol" w:hint="default"/>
         <w:sz w:val="20"/>
       </w:rPr>
     </w:lvl>
@@ -2910,7 +2492,7 @@
         <w:ind w:left="6480" w:hanging="360"/>
       </w:pPr>
       <w:rPr>
-        <w:rFonts w:hint="default" w:ascii="Symbol" w:hAnsi="Symbol"/>
+        <w:rFonts w:ascii="Symbol" w:hAnsi="Symbol" w:hint="default"/>
         <w:sz w:val="20"/>
       </w:rPr>
     </w:lvl>
@@ -3044,7 +2626,7 @@
         <w:ind w:left="720" w:hanging="360"/>
       </w:pPr>
       <w:rPr>
-        <w:rFonts w:hint="default" w:ascii="Symbol" w:hAnsi="Symbol"/>
+        <w:rFonts w:ascii="Symbol" w:hAnsi="Symbol" w:hint="default"/>
         <w:sz w:val="20"/>
       </w:rPr>
     </w:lvl>
@@ -3060,7 +2642,7 @@
         <w:ind w:left="1440" w:hanging="360"/>
       </w:pPr>
       <w:rPr>
-        <w:rFonts w:hint="default" w:ascii="Courier New" w:hAnsi="Courier New"/>
+        <w:rFonts w:ascii="Courier New" w:hAnsi="Courier New" w:hint="default"/>
         <w:sz w:val="20"/>
       </w:rPr>
     </w:lvl>
@@ -3076,7 +2658,7 @@
         <w:ind w:left="2160" w:hanging="360"/>
       </w:pPr>
       <w:rPr>
-        <w:rFonts w:hint="default" w:ascii="Symbol" w:hAnsi="Symbol"/>
+        <w:rFonts w:ascii="Symbol" w:hAnsi="Symbol" w:hint="default"/>
         <w:sz w:val="20"/>
       </w:rPr>
     </w:lvl>
@@ -3092,7 +2674,7 @@
         <w:ind w:left="2880" w:hanging="360"/>
       </w:pPr>
       <w:rPr>
-        <w:rFonts w:hint="default" w:ascii="Symbol" w:hAnsi="Symbol"/>
+        <w:rFonts w:ascii="Symbol" w:hAnsi="Symbol" w:hint="default"/>
         <w:sz w:val="20"/>
       </w:rPr>
     </w:lvl>
@@ -3108,7 +2690,7 @@
         <w:ind w:left="3600" w:hanging="360"/>
       </w:pPr>
       <w:rPr>
-        <w:rFonts w:hint="default" w:ascii="Symbol" w:hAnsi="Symbol"/>
+        <w:rFonts w:ascii="Symbol" w:hAnsi="Symbol" w:hint="default"/>
         <w:sz w:val="20"/>
       </w:rPr>
     </w:lvl>
@@ -3124,7 +2706,7 @@
         <w:ind w:left="4320" w:hanging="360"/>
       </w:pPr>
       <w:rPr>
-        <w:rFonts w:hint="default" w:ascii="Symbol" w:hAnsi="Symbol"/>
+        <w:rFonts w:ascii="Symbol" w:hAnsi="Symbol" w:hint="default"/>
         <w:sz w:val="20"/>
       </w:rPr>
     </w:lvl>
@@ -3140,7 +2722,7 @@
         <w:ind w:left="5040" w:hanging="360"/>
       </w:pPr>
       <w:rPr>
-        <w:rFonts w:hint="default" w:ascii="Symbol" w:hAnsi="Symbol"/>
+        <w:rFonts w:ascii="Symbol" w:hAnsi="Symbol" w:hint="default"/>
         <w:sz w:val="20"/>
       </w:rPr>
     </w:lvl>
@@ -3156,7 +2738,7 @@
         <w:ind w:left="5760" w:hanging="360"/>
       </w:pPr>
       <w:rPr>
-        <w:rFonts w:hint="default" w:ascii="Symbol" w:hAnsi="Symbol"/>
+        <w:rFonts w:ascii="Symbol" w:hAnsi="Symbol" w:hint="default"/>
         <w:sz w:val="20"/>
       </w:rPr>
     </w:lvl>
@@ -3172,7 +2754,7 @@
         <w:ind w:left="6480" w:hanging="360"/>
       </w:pPr>
       <w:rPr>
-        <w:rFonts w:hint="default" w:ascii="Symbol" w:hAnsi="Symbol"/>
+        <w:rFonts w:ascii="Symbol" w:hAnsi="Symbol" w:hint="default"/>
         <w:sz w:val="20"/>
       </w:rPr>
     </w:lvl>
@@ -3193,7 +2775,7 @@
         <w:ind w:left="720" w:hanging="360"/>
       </w:pPr>
       <w:rPr>
-        <w:rFonts w:hint="default" w:ascii="Symbol" w:hAnsi="Symbol"/>
+        <w:rFonts w:ascii="Symbol" w:hAnsi="Symbol" w:hint="default"/>
         <w:sz w:val="20"/>
       </w:rPr>
     </w:lvl>
@@ -3209,7 +2791,7 @@
         <w:ind w:left="1440" w:hanging="360"/>
       </w:pPr>
       <w:rPr>
-        <w:rFonts w:hint="default" w:ascii="Courier New" w:hAnsi="Courier New"/>
+        <w:rFonts w:ascii="Courier New" w:hAnsi="Courier New" w:hint="default"/>
         <w:sz w:val="20"/>
       </w:rPr>
     </w:lvl>
@@ -3225,7 +2807,7 @@
         <w:ind w:left="2160" w:hanging="360"/>
       </w:pPr>
       <w:rPr>
-        <w:rFonts w:hint="default" w:ascii="Wingdings" w:hAnsi="Wingdings"/>
+        <w:rFonts w:ascii="Wingdings" w:hAnsi="Wingdings" w:hint="default"/>
         <w:sz w:val="20"/>
       </w:rPr>
     </w:lvl>
@@ -3241,7 +2823,7 @@
         <w:ind w:left="2880" w:hanging="360"/>
       </w:pPr>
       <w:rPr>
-        <w:rFonts w:hint="default" w:ascii="Wingdings" w:hAnsi="Wingdings"/>
+        <w:rFonts w:ascii="Wingdings" w:hAnsi="Wingdings" w:hint="default"/>
         <w:sz w:val="20"/>
       </w:rPr>
     </w:lvl>
@@ -3257,7 +2839,7 @@
         <w:ind w:left="3600" w:hanging="360"/>
       </w:pPr>
       <w:rPr>
-        <w:rFonts w:hint="default" w:ascii="Wingdings" w:hAnsi="Wingdings"/>
+        <w:rFonts w:ascii="Wingdings" w:hAnsi="Wingdings" w:hint="default"/>
         <w:sz w:val="20"/>
       </w:rPr>
     </w:lvl>
@@ -3273,7 +2855,7 @@
         <w:ind w:left="4320" w:hanging="360"/>
       </w:pPr>
       <w:rPr>
-        <w:rFonts w:hint="default" w:ascii="Wingdings" w:hAnsi="Wingdings"/>
+        <w:rFonts w:ascii="Wingdings" w:hAnsi="Wingdings" w:hint="default"/>
         <w:sz w:val="20"/>
       </w:rPr>
     </w:lvl>
@@ -3289,7 +2871,7 @@
         <w:ind w:left="5040" w:hanging="360"/>
       </w:pPr>
       <w:rPr>
-        <w:rFonts w:hint="default" w:ascii="Wingdings" w:hAnsi="Wingdings"/>
+        <w:rFonts w:ascii="Wingdings" w:hAnsi="Wingdings" w:hint="default"/>
         <w:sz w:val="20"/>
       </w:rPr>
     </w:lvl>
@@ -3305,7 +2887,7 @@
         <w:ind w:left="5760" w:hanging="360"/>
       </w:pPr>
       <w:rPr>
-        <w:rFonts w:hint="default" w:ascii="Wingdings" w:hAnsi="Wingdings"/>
+        <w:rFonts w:ascii="Wingdings" w:hAnsi="Wingdings" w:hint="default"/>
         <w:sz w:val="20"/>
       </w:rPr>
     </w:lvl>
@@ -3321,7 +2903,7 @@
         <w:ind w:left="6480" w:hanging="360"/>
       </w:pPr>
       <w:rPr>
-        <w:rFonts w:hint="default" w:ascii="Wingdings" w:hAnsi="Wingdings"/>
+        <w:rFonts w:ascii="Wingdings" w:hAnsi="Wingdings" w:hint="default"/>
         <w:sz w:val="20"/>
       </w:rPr>
     </w:lvl>
@@ -3348,11 +2930,11 @@
 </file>
 
 <file path=word/styles.xml><?xml version="1.0" encoding="utf-8"?>
-<w:styles xmlns:wp14="http://schemas.microsoft.com/office/word/2010/wordprocessingDrawing" xmlns:mc="http://schemas.openxmlformats.org/markup-compatibility/2006" xmlns:r="http://schemas.openxmlformats.org/officeDocument/2006/relationships" xmlns:w="http://schemas.openxmlformats.org/wordprocessingml/2006/main" xmlns:w14="http://schemas.microsoft.com/office/word/2010/wordml" xmlns:w15="http://schemas.microsoft.com/office/word/2012/wordml" xmlns:w16cex="http://schemas.microsoft.com/office/word/2018/wordml/cex" xmlns:w16cid="http://schemas.microsoft.com/office/word/2016/wordml/cid" xmlns:w16="http://schemas.microsoft.com/office/word/2018/wordml" xmlns:w16sdtdh="http://schemas.microsoft.com/office/word/2020/wordml/sdtdatahash" xmlns:w16se="http://schemas.microsoft.com/office/word/2015/wordml/symex" mc:Ignorable="w14 w15 w16se w16cid w16 w16cex w16sdtdh wp14">
+<w:styles xmlns:mc="http://schemas.openxmlformats.org/markup-compatibility/2006" xmlns:r="http://schemas.openxmlformats.org/officeDocument/2006/relationships" xmlns:w="http://schemas.openxmlformats.org/wordprocessingml/2006/main" xmlns:w14="http://schemas.microsoft.com/office/word/2010/wordml" xmlns:w15="http://schemas.microsoft.com/office/word/2012/wordml" xmlns:w16cex="http://schemas.microsoft.com/office/word/2018/wordml/cex" xmlns:w16cid="http://schemas.microsoft.com/office/word/2016/wordml/cid" xmlns:w16="http://schemas.microsoft.com/office/word/2018/wordml" xmlns:w16du="http://schemas.microsoft.com/office/word/2023/wordml/word16du" xmlns:w16sdtdh="http://schemas.microsoft.com/office/word/2020/wordml/sdtdatahash" xmlns:w16se="http://schemas.microsoft.com/office/word/2015/wordml/symex" mc:Ignorable="w14 w15 w16se w16cid w16 w16cex w16sdtdh w16du">
   <w:docDefaults>
     <w:rPrDefault>
       <w:rPr>
-        <w:rFonts w:asciiTheme="minorHAnsi" w:hAnsiTheme="minorHAnsi" w:eastAsiaTheme="minorHAnsi" w:cstheme="minorBidi"/>
+        <w:rFonts w:asciiTheme="minorHAnsi" w:eastAsiaTheme="minorHAnsi" w:hAnsiTheme="minorHAnsi" w:cstheme="minorBidi"/>
         <w:sz w:val="24"/>
         <w:szCs w:val="24"/>
         <w:lang w:val="en-CA" w:eastAsia="en-US" w:bidi="ar-SA"/>
@@ -3363,14 +2945,14 @@
   <w:latentStyles w:defLockedState="0" w:defUIPriority="99" w:defSemiHidden="0" w:defUnhideWhenUsed="0" w:defQFormat="0" w:count="376">
     <w:lsdException w:name="Normal" w:uiPriority="0" w:qFormat="1"/>
     <w:lsdException w:name="heading 1" w:uiPriority="9" w:qFormat="1"/>
-    <w:lsdException w:name="heading 2" w:uiPriority="9" w:semiHidden="1" w:unhideWhenUsed="1" w:qFormat="1"/>
-    <w:lsdException w:name="heading 3" w:uiPriority="9" w:semiHidden="1" w:unhideWhenUsed="1" w:qFormat="1"/>
-    <w:lsdException w:name="heading 4" w:uiPriority="9" w:semiHidden="1" w:unhideWhenUsed="1" w:qFormat="1"/>
-    <w:lsdException w:name="heading 5" w:uiPriority="9" w:semiHidden="1" w:unhideWhenUsed="1" w:qFormat="1"/>
-    <w:lsdException w:name="heading 6" w:uiPriority="9" w:semiHidden="1" w:unhideWhenUsed="1" w:qFormat="1"/>
-    <w:lsdException w:name="heading 7" w:uiPriority="9" w:semiHidden="1" w:unhideWhenUsed="1" w:qFormat="1"/>
-    <w:lsdException w:name="heading 8" w:uiPriority="9" w:semiHidden="1" w:unhideWhenUsed="1" w:qFormat="1"/>
-    <w:lsdException w:name="heading 9" w:uiPriority="9" w:semiHidden="1" w:unhideWhenUsed="1" w:qFormat="1"/>
+    <w:lsdException w:name="heading 2" w:semiHidden="1" w:uiPriority="9" w:unhideWhenUsed="1" w:qFormat="1"/>
+    <w:lsdException w:name="heading 3" w:semiHidden="1" w:uiPriority="9" w:unhideWhenUsed="1" w:qFormat="1"/>
+    <w:lsdException w:name="heading 4" w:semiHidden="1" w:uiPriority="9" w:unhideWhenUsed="1" w:qFormat="1"/>
+    <w:lsdException w:name="heading 5" w:semiHidden="1" w:uiPriority="9" w:unhideWhenUsed="1" w:qFormat="1"/>
+    <w:lsdException w:name="heading 6" w:semiHidden="1" w:uiPriority="9" w:unhideWhenUsed="1" w:qFormat="1"/>
+    <w:lsdException w:name="heading 7" w:semiHidden="1" w:uiPriority="9" w:unhideWhenUsed="1" w:qFormat="1"/>
+    <w:lsdException w:name="heading 8" w:semiHidden="1" w:uiPriority="9" w:unhideWhenUsed="1" w:qFormat="1"/>
+    <w:lsdException w:name="heading 9" w:semiHidden="1" w:uiPriority="9" w:unhideWhenUsed="1" w:qFormat="1"/>
     <w:lsdException w:name="index 1" w:semiHidden="1" w:unhideWhenUsed="1"/>
     <w:lsdException w:name="index 2" w:semiHidden="1" w:unhideWhenUsed="1"/>
     <w:lsdException w:name="index 3" w:semiHidden="1" w:unhideWhenUsed="1"/>
@@ -3380,22 +2962,22 @@
     <w:lsdException w:name="index 7" w:semiHidden="1" w:unhideWhenUsed="1"/>
     <w:lsdException w:name="index 8" w:semiHidden="1" w:unhideWhenUsed="1"/>
     <w:lsdException w:name="index 9" w:semiHidden="1" w:unhideWhenUsed="1"/>
-    <w:lsdException w:name="toc 1" w:uiPriority="39" w:semiHidden="1" w:unhideWhenUsed="1"/>
-    <w:lsdException w:name="toc 2" w:uiPriority="39" w:semiHidden="1" w:unhideWhenUsed="1"/>
-    <w:lsdException w:name="toc 3" w:uiPriority="39" w:semiHidden="1" w:unhideWhenUsed="1"/>
-    <w:lsdException w:name="toc 4" w:uiPriority="39" w:semiHidden="1" w:unhideWhenUsed="1"/>
-    <w:lsdException w:name="toc 5" w:uiPriority="39" w:semiHidden="1" w:unhideWhenUsed="1"/>
-    <w:lsdException w:name="toc 6" w:uiPriority="39" w:semiHidden="1" w:unhideWhenUsed="1"/>
-    <w:lsdException w:name="toc 7" w:uiPriority="39" w:semiHidden="1" w:unhideWhenUsed="1"/>
-    <w:lsdException w:name="toc 8" w:uiPriority="39" w:semiHidden="1" w:unhideWhenUsed="1"/>
-    <w:lsdException w:name="toc 9" w:uiPriority="39" w:semiHidden="1" w:unhideWhenUsed="1"/>
+    <w:lsdException w:name="toc 1" w:semiHidden="1" w:uiPriority="39" w:unhideWhenUsed="1"/>
+    <w:lsdException w:name="toc 2" w:semiHidden="1" w:uiPriority="39" w:unhideWhenUsed="1"/>
+    <w:lsdException w:name="toc 3" w:semiHidden="1" w:uiPriority="39" w:unhideWhenUsed="1"/>
+    <w:lsdException w:name="toc 4" w:semiHidden="1" w:uiPriority="39" w:unhideWhenUsed="1"/>
+    <w:lsdException w:name="toc 5" w:semiHidden="1" w:uiPriority="39" w:unhideWhenUsed="1"/>
+    <w:lsdException w:name="toc 6" w:semiHidden="1" w:uiPriority="39" w:unhideWhenUsed="1"/>
+    <w:lsdException w:name="toc 7" w:semiHidden="1" w:uiPriority="39" w:unhideWhenUsed="1"/>
+    <w:lsdException w:name="toc 8" w:semiHidden="1" w:uiPriority="39" w:unhideWhenUsed="1"/>
+    <w:lsdException w:name="toc 9" w:semiHidden="1" w:uiPriority="39" w:unhideWhenUsed="1"/>
     <w:lsdException w:name="Normal Indent" w:semiHidden="1" w:unhideWhenUsed="1"/>
     <w:lsdException w:name="footnote text" w:semiHidden="1" w:unhideWhenUsed="1"/>
     <w:lsdException w:name="annotation text" w:semiHidden="1" w:unhideWhenUsed="1"/>
     <w:lsdException w:name="header" w:semiHidden="1" w:unhideWhenUsed="1"/>
     <w:lsdException w:name="footer" w:semiHidden="1" w:unhideWhenUsed="1"/>
     <w:lsdException w:name="index heading" w:semiHidden="1" w:unhideWhenUsed="1"/>
-    <w:lsdException w:name="caption" w:uiPriority="35" w:semiHidden="1" w:unhideWhenUsed="1" w:qFormat="1"/>
+    <w:lsdException w:name="caption" w:semiHidden="1" w:uiPriority="35" w:unhideWhenUsed="1" w:qFormat="1"/>
     <w:lsdException w:name="table of figures" w:semiHidden="1" w:unhideWhenUsed="1"/>
     <w:lsdException w:name="envelope address" w:semiHidden="1" w:unhideWhenUsed="1"/>
     <w:lsdException w:name="envelope return" w:semiHidden="1" w:unhideWhenUsed="1"/>
@@ -3426,7 +3008,7 @@
     <w:lsdException w:name="Title" w:uiPriority="10" w:qFormat="1"/>
     <w:lsdException w:name="Closing" w:semiHidden="1" w:unhideWhenUsed="1"/>
     <w:lsdException w:name="Signature" w:semiHidden="1" w:unhideWhenUsed="1"/>
-    <w:lsdException w:name="Default Paragraph Font" w:uiPriority="1" w:semiHidden="1" w:unhideWhenUsed="1"/>
+    <w:lsdException w:name="Default Paragraph Font" w:semiHidden="1" w:uiPriority="1" w:unhideWhenUsed="1"/>
     <w:lsdException w:name="Body Text" w:semiHidden="1" w:unhideWhenUsed="1"/>
     <w:lsdException w:name="Body Text Indent" w:semiHidden="1" w:unhideWhenUsed="1"/>
     <w:lsdException w:name="List Continue" w:semiHidden="1" w:unhideWhenUsed="1"/>
@@ -3626,8 +3208,8 @@
     <w:lsdException w:name="Subtle Reference" w:uiPriority="31" w:qFormat="1"/>
     <w:lsdException w:name="Intense Reference" w:uiPriority="32" w:qFormat="1"/>
     <w:lsdException w:name="Book Title" w:uiPriority="33" w:qFormat="1"/>
-    <w:lsdException w:name="Bibliography" w:uiPriority="37" w:semiHidden="1" w:unhideWhenUsed="1"/>
-    <w:lsdException w:name="TOC Heading" w:uiPriority="39" w:semiHidden="1" w:unhideWhenUsed="1" w:qFormat="1"/>
+    <w:lsdException w:name="Bibliography" w:semiHidden="1" w:uiPriority="37" w:unhideWhenUsed="1"/>
+    <w:lsdException w:name="TOC Heading" w:semiHidden="1" w:uiPriority="39" w:unhideWhenUsed="1" w:qFormat="1"/>
     <w:lsdException w:name="Plain Table 1" w:uiPriority="41"/>
     <w:lsdException w:name="Plain Table 2" w:uiPriority="42"/>
     <w:lsdException w:name="Plain Table 3" w:uiPriority="43"/>
@@ -3738,7 +3320,7 @@
     <w:lsdException w:name="Unresolved Mention" w:semiHidden="1" w:unhideWhenUsed="1"/>
     <w:lsdException w:name="Smart Link" w:semiHidden="1" w:unhideWhenUsed="1"/>
   </w:latentStyles>
-  <w:style w:type="paragraph" w:styleId="Normal" w:default="1">
+  <w:style w:type="paragraph" w:default="1" w:styleId="Normal">
     <w:name w:val="Normal"/>
     <w:qFormat/>
   </w:style>
@@ -3754,7 +3336,7 @@
       <w:outlineLvl w:val="1"/>
     </w:pPr>
     <w:rPr>
-      <w:rFonts w:ascii="Times New Roman" w:hAnsi="Times New Roman" w:eastAsia="Times New Roman" w:cs="Times New Roman"/>
+      <w:rFonts w:ascii="Times New Roman" w:eastAsia="Times New Roman" w:hAnsi="Times New Roman" w:cs="Times New Roman"/>
       <w:b/>
       <w:bCs/>
       <w:sz w:val="36"/>
@@ -3773,20 +3355,20 @@
       <w:outlineLvl w:val="2"/>
     </w:pPr>
     <w:rPr>
-      <w:rFonts w:ascii="Times New Roman" w:hAnsi="Times New Roman" w:eastAsia="Times New Roman" w:cs="Times New Roman"/>
+      <w:rFonts w:ascii="Times New Roman" w:eastAsia="Times New Roman" w:hAnsi="Times New Roman" w:cs="Times New Roman"/>
       <w:b/>
       <w:bCs/>
       <w:sz w:val="27"/>
       <w:szCs w:val="27"/>
     </w:rPr>
   </w:style>
-  <w:style w:type="character" w:styleId="DefaultParagraphFont" w:default="1">
+  <w:style w:type="character" w:default="1" w:styleId="DefaultParagraphFont">
     <w:name w:val="Default Paragraph Font"/>
     <w:uiPriority w:val="1"/>
     <w:semiHidden/>
     <w:unhideWhenUsed/>
   </w:style>
-  <w:style w:type="table" w:styleId="TableNormal" w:default="1">
+  <w:style w:type="table" w:default="1" w:styleId="TableNormal">
     <w:name w:val="Normal Table"/>
     <w:uiPriority w:val="99"/>
     <w:semiHidden/>
@@ -3801,7 +3383,7 @@
       </w:tblCellMar>
     </w:tblPr>
   </w:style>
-  <w:style w:type="numbering" w:styleId="NoList" w:default="1">
+  <w:style w:type="numbering" w:default="1" w:styleId="NoList">
     <w:name w:val="No List"/>
     <w:uiPriority w:val="99"/>
     <w:semiHidden/>
@@ -3821,7 +3403,7 @@
       </w:tabs>
     </w:pPr>
   </w:style>
-  <w:style w:type="character" w:styleId="HeaderChar" w:customStyle="1">
+  <w:style w:type="character" w:customStyle="1" w:styleId="HeaderChar">
     <w:name w:val="Header Char"/>
     <w:basedOn w:val="DefaultParagraphFont"/>
     <w:link w:val="Header"/>
@@ -3842,47 +3424,47 @@
       </w:tabs>
     </w:pPr>
   </w:style>
-  <w:style w:type="character" w:styleId="FooterChar" w:customStyle="1">
+  <w:style w:type="character" w:customStyle="1" w:styleId="FooterChar">
     <w:name w:val="Footer Char"/>
     <w:basedOn w:val="DefaultParagraphFont"/>
     <w:link w:val="Footer"/>
     <w:uiPriority w:val="99"/>
     <w:rsid w:val="000873D4"/>
   </w:style>
-  <w:style w:type="character" w:styleId="Heading2Char" w:customStyle="1">
+  <w:style w:type="character" w:customStyle="1" w:styleId="Heading2Char">
     <w:name w:val="Heading 2 Char"/>
     <w:basedOn w:val="DefaultParagraphFont"/>
     <w:link w:val="Heading2"/>
     <w:uiPriority w:val="9"/>
     <w:rsid w:val="000873D4"/>
     <w:rPr>
-      <w:rFonts w:ascii="Times New Roman" w:hAnsi="Times New Roman" w:eastAsia="Times New Roman" w:cs="Times New Roman"/>
+      <w:rFonts w:ascii="Times New Roman" w:eastAsia="Times New Roman" w:hAnsi="Times New Roman" w:cs="Times New Roman"/>
       <w:b/>
       <w:bCs/>
       <w:sz w:val="36"/>
       <w:szCs w:val="36"/>
     </w:rPr>
   </w:style>
-  <w:style w:type="character" w:styleId="Heading3Char" w:customStyle="1">
+  <w:style w:type="character" w:customStyle="1" w:styleId="Heading3Char">
     <w:name w:val="Heading 3 Char"/>
     <w:basedOn w:val="DefaultParagraphFont"/>
     <w:link w:val="Heading3"/>
     <w:uiPriority w:val="9"/>
     <w:rsid w:val="000873D4"/>
     <w:rPr>
-      <w:rFonts w:ascii="Times New Roman" w:hAnsi="Times New Roman" w:eastAsia="Times New Roman" w:cs="Times New Roman"/>
+      <w:rFonts w:ascii="Times New Roman" w:eastAsia="Times New Roman" w:hAnsi="Times New Roman" w:cs="Times New Roman"/>
       <w:b/>
       <w:bCs/>
       <w:sz w:val="27"/>
       <w:szCs w:val="27"/>
     </w:rPr>
   </w:style>
-  <w:style w:type="character" w:styleId="ect41kw7" w:customStyle="1">
+  <w:style w:type="character" w:customStyle="1" w:styleId="ect41kw7">
     <w:name w:val="_ect41kw7"/>
     <w:basedOn w:val="DefaultParagraphFont"/>
     <w:rsid w:val="000873D4"/>
   </w:style>
-  <w:style w:type="paragraph" w:styleId="cc-1rr4y08" w:customStyle="1">
+  <w:style w:type="paragraph" w:customStyle="1" w:styleId="cc-1rr4y08">
     <w:name w:val="cc-1rr4y08"/>
     <w:basedOn w:val="Normal"/>
     <w:rsid w:val="000873D4"/>
@@ -3890,20 +3472,20 @@
       <w:spacing w:before="100" w:beforeAutospacing="1" w:after="100" w:afterAutospacing="1"/>
     </w:pPr>
     <w:rPr>
-      <w:rFonts w:ascii="Times New Roman" w:hAnsi="Times New Roman" w:eastAsia="Times New Roman" w:cs="Times New Roman"/>
+      <w:rFonts w:ascii="Times New Roman" w:eastAsia="Times New Roman" w:hAnsi="Times New Roman" w:cs="Times New Roman"/>
     </w:rPr>
   </w:style>
-  <w:style w:type="character" w:styleId="cc-i36oiv" w:customStyle="1">
+  <w:style w:type="character" w:customStyle="1" w:styleId="cc-i36oiv">
     <w:name w:val="cc-i36oiv"/>
     <w:basedOn w:val="DefaultParagraphFont"/>
     <w:rsid w:val="000873D4"/>
   </w:style>
-  <w:style w:type="character" w:styleId="cc-178ag6o" w:customStyle="1">
+  <w:style w:type="character" w:customStyle="1" w:styleId="cc-178ag6o">
     <w:name w:val="cc-178ag6o"/>
     <w:basedOn w:val="DefaultParagraphFont"/>
     <w:rsid w:val="000873D4"/>
   </w:style>
-  <w:style w:type="paragraph" w:styleId="cc-1ezvki8" w:customStyle="1">
+  <w:style w:type="paragraph" w:customStyle="1" w:styleId="cc-1ezvki8">
     <w:name w:val="cc-1ezvki8"/>
     <w:basedOn w:val="Normal"/>
     <w:rsid w:val="000873D4"/>
@@ -3911,7 +3493,7 @@
       <w:spacing w:before="100" w:beforeAutospacing="1" w:after="100" w:afterAutospacing="1"/>
     </w:pPr>
     <w:rPr>
-      <w:rFonts w:ascii="Times New Roman" w:hAnsi="Times New Roman" w:eastAsia="Times New Roman" w:cs="Times New Roman"/>
+      <w:rFonts w:ascii="Times New Roman" w:eastAsia="Times New Roman" w:hAnsi="Times New Roman" w:cs="Times New Roman"/>
     </w:rPr>
   </w:style>
   <w:style w:type="character" w:styleId="Hyperlink">
@@ -3926,17 +3508,17 @@
       <w:u w:val="single"/>
     </w:rPr>
   </w:style>
-  <w:style w:type="character" w:styleId="cc-1gd7hga" w:customStyle="1">
+  <w:style w:type="character" w:customStyle="1" w:styleId="cc-1gd7hga">
     <w:name w:val="cc-1gd7hga"/>
     <w:basedOn w:val="DefaultParagraphFont"/>
     <w:rsid w:val="000873D4"/>
   </w:style>
-  <w:style w:type="character" w:styleId="emoji-popup-button-text" w:customStyle="1">
+  <w:style w:type="character" w:customStyle="1" w:styleId="emoji-popup-button-text">
     <w:name w:val="emoji-popup-button-text"/>
     <w:basedOn w:val="DefaultParagraphFont"/>
     <w:rsid w:val="000873D4"/>
   </w:style>
-  <w:style w:type="character" w:styleId="add-header-image-button" w:customStyle="1">
+  <w:style w:type="character" w:customStyle="1" w:styleId="add-header-image-button">
     <w:name w:val="add-header-image-button"/>
     <w:basedOn w:val="DefaultParagraphFont"/>
     <w:rsid w:val="000873D4"/>
@@ -3952,15 +3534,15 @@
       <w:spacing w:before="100" w:beforeAutospacing="1" w:after="100" w:afterAutospacing="1"/>
     </w:pPr>
     <w:rPr>
-      <w:rFonts w:ascii="Times New Roman" w:hAnsi="Times New Roman" w:eastAsia="Times New Roman" w:cs="Times New Roman"/>
+      <w:rFonts w:ascii="Times New Roman" w:eastAsia="Times New Roman" w:hAnsi="Times New Roman" w:cs="Times New Roman"/>
     </w:rPr>
   </w:style>
-  <w:style w:type="character" w:styleId="extension-title" w:customStyle="1">
+  <w:style w:type="character" w:customStyle="1" w:styleId="extension-title">
     <w:name w:val="extension-title"/>
     <w:basedOn w:val="DefaultParagraphFont"/>
     <w:rsid w:val="000873D4"/>
   </w:style>
-  <w:style w:type="paragraph" w:styleId="qtt8140o" w:customStyle="1">
+  <w:style w:type="paragraph" w:customStyle="1" w:styleId="qtt8140o">
     <w:name w:val="_qtt8140o"/>
     <w:basedOn w:val="Normal"/>
     <w:rsid w:val="000873D4"/>
@@ -3968,25 +3550,25 @@
       <w:spacing w:before="100" w:beforeAutospacing="1" w:after="100" w:afterAutospacing="1"/>
     </w:pPr>
     <w:rPr>
-      <w:rFonts w:ascii="Times New Roman" w:hAnsi="Times New Roman" w:eastAsia="Times New Roman" w:cs="Times New Roman"/>
+      <w:rFonts w:ascii="Times New Roman" w:eastAsia="Times New Roman" w:hAnsi="Times New Roman" w:cs="Times New Roman"/>
     </w:rPr>
   </w:style>
-  <w:style w:type="character" w:styleId="toc-item-body" w:customStyle="1">
+  <w:style w:type="character" w:customStyle="1" w:styleId="toc-item-body">
     <w:name w:val="toc-item-body"/>
     <w:basedOn w:val="DefaultParagraphFont"/>
     <w:rsid w:val="000873D4"/>
   </w:style>
-  <w:style w:type="character" w:styleId="zerowidthspacecontainer" w:customStyle="1">
+  <w:style w:type="character" w:customStyle="1" w:styleId="zerowidthspacecontainer">
     <w:name w:val="zerowidthspacecontainer"/>
     <w:basedOn w:val="DefaultParagraphFont"/>
     <w:rsid w:val="000873D4"/>
   </w:style>
-  <w:style w:type="character" w:styleId="assistive" w:customStyle="1">
+  <w:style w:type="character" w:customStyle="1" w:styleId="assistive">
     <w:name w:val="assistive"/>
     <w:basedOn w:val="DefaultParagraphFont"/>
     <w:rsid w:val="000873D4"/>
   </w:style>
-  <w:style w:type="character" w:styleId="pm-placeholder" w:customStyle="1">
+  <w:style w:type="character" w:customStyle="1" w:styleId="pm-placeholder">
     <w:name w:val="pm-placeholder"/>
     <w:basedOn w:val="DefaultParagraphFont"/>
     <w:rsid w:val="000873D4"/>
@@ -4002,12 +3584,12 @@
       <w:bCs/>
     </w:rPr>
   </w:style>
-  <w:style w:type="character" w:styleId="css-2rsvkf" w:customStyle="1">
+  <w:style w:type="character" w:customStyle="1" w:styleId="css-2rsvkf">
     <w:name w:val="css-2rsvkf"/>
     <w:basedOn w:val="DefaultParagraphFont"/>
     <w:rsid w:val="000873D4"/>
   </w:style>
-  <w:style w:type="character" w:styleId="cursor-target" w:customStyle="1">
+  <w:style w:type="character" w:customStyle="1" w:styleId="cursor-target">
     <w:name w:val="cursor-target"/>
     <w:basedOn w:val="DefaultParagraphFont"/>
     <w:rsid w:val="000873D4"/>
@@ -4024,21 +3606,21 @@
       <w:contextualSpacing/>
     </w:pPr>
     <w:rPr>
-      <w:rFonts w:asciiTheme="majorHAnsi" w:hAnsiTheme="majorHAnsi" w:eastAsiaTheme="majorEastAsia" w:cstheme="majorBidi"/>
+      <w:rFonts w:asciiTheme="majorHAnsi" w:eastAsiaTheme="majorEastAsia" w:hAnsiTheme="majorHAnsi" w:cstheme="majorBidi"/>
       <w:spacing w:val="-10"/>
       <w:kern w:val="28"/>
       <w:sz w:val="56"/>
       <w:szCs w:val="56"/>
     </w:rPr>
   </w:style>
-  <w:style w:type="character" w:styleId="TitleChar" w:customStyle="1">
+  <w:style w:type="character" w:customStyle="1" w:styleId="TitleChar">
     <w:name w:val="Title Char"/>
     <w:basedOn w:val="DefaultParagraphFont"/>
     <w:link w:val="Title"/>
     <w:uiPriority w:val="10"/>
     <w:rsid w:val="00605C61"/>
     <w:rPr>
-      <w:rFonts w:asciiTheme="majorHAnsi" w:hAnsiTheme="majorHAnsi" w:eastAsiaTheme="majorEastAsia" w:cstheme="majorBidi"/>
+      <w:rFonts w:asciiTheme="majorHAnsi" w:eastAsiaTheme="majorEastAsia" w:hAnsiTheme="majorHAnsi" w:cstheme="majorBidi"/>
       <w:spacing w:val="-10"/>
       <w:kern w:val="28"/>
       <w:sz w:val="56"/>

</xml_diff>